<commit_message>
removed introduction in presentation script
</commit_message>
<xml_diff>
--- a/yyang895/Presentation_script (2).docx
+++ b/yyang895/Presentation_script (2).docx
@@ -69,6 +69,7 @@
     <w:p>
       <w:pPr>
         <w:rPr>
+          <w:del w:id="0" w:author="Yang, Yaping" w:date="2021-04-22T23:09:00Z"/>
           <w:rStyle w:val="normaltextrun"/>
           <w:rFonts w:ascii="Calibri" w:hAnsi="Calibri" w:cs="Calibri"/>
           <w:color w:val="24292E"/>
@@ -77,14 +78,141 @@
           <w:shd w:val="clear" w:color="auto" w:fill="FFFFFF"/>
         </w:rPr>
       </w:pPr>
-      <w:r>
-        <w:rPr>
-          <w:sz w:val="32"/>
-          <w:szCs w:val="32"/>
-        </w:rPr>
-        <w:t xml:space="preserve">In this project, </w:t>
-      </w:r>
-      <w:r>
+      <w:del w:id="1" w:author="Yang, Yaping" w:date="2021-04-22T23:09:00Z">
+        <w:r>
+          <w:rPr>
+            <w:sz w:val="32"/>
+            <w:szCs w:val="32"/>
+          </w:rPr>
+          <w:delText xml:space="preserve">In this project, </w:delText>
+        </w:r>
+        <w:r>
+          <w:rPr>
+            <w:rStyle w:val="normaltextrun"/>
+            <w:rFonts w:ascii="Calibri" w:hAnsi="Calibri" w:cs="Calibri"/>
+            <w:color w:val="24292E"/>
+            <w:sz w:val="32"/>
+            <w:szCs w:val="32"/>
+            <w:shd w:val="clear" w:color="auto" w:fill="FFFFFF"/>
+          </w:rPr>
+          <w:delText>we used </w:delText>
+        </w:r>
+        <w:r>
+          <w:rPr>
+            <w:rStyle w:val="normaltextrun"/>
+            <w:rFonts w:ascii="Calibri" w:hAnsi="Calibri" w:cs="Calibri"/>
+            <w:b/>
+            <w:bCs/>
+            <w:color w:val="24292E"/>
+            <w:sz w:val="32"/>
+            <w:szCs w:val="32"/>
+            <w:shd w:val="clear" w:color="auto" w:fill="FFFFFF"/>
+          </w:rPr>
+          <w:delText>Python </w:delText>
+        </w:r>
+        <w:r>
+          <w:rPr>
+            <w:rStyle w:val="normaltextrun"/>
+            <w:rFonts w:ascii="Calibri" w:hAnsi="Calibri" w:cs="Calibri"/>
+            <w:color w:val="24292E"/>
+            <w:sz w:val="32"/>
+            <w:szCs w:val="32"/>
+            <w:shd w:val="clear" w:color="auto" w:fill="FFFFFF"/>
+          </w:rPr>
+          <w:delText>as our programming language to build</w:delText>
+        </w:r>
+        <w:r>
+          <w:rPr>
+            <w:rStyle w:val="normaltextrun"/>
+            <w:rFonts w:ascii="Calibri" w:hAnsi="Calibri" w:cs="Calibri"/>
+            <w:color w:val="24292E"/>
+            <w:sz w:val="32"/>
+            <w:szCs w:val="32"/>
+            <w:shd w:val="clear" w:color="auto" w:fill="FFFFFF"/>
+          </w:rPr>
+          <w:delText xml:space="preserve"> the</w:delText>
+        </w:r>
+        <w:r>
+          <w:rPr>
+            <w:rStyle w:val="normaltextrun"/>
+            <w:rFonts w:ascii="Calibri" w:hAnsi="Calibri" w:cs="Calibri"/>
+            <w:color w:val="24292E"/>
+            <w:sz w:val="32"/>
+            <w:szCs w:val="32"/>
+            <w:shd w:val="clear" w:color="auto" w:fill="FFFFFF"/>
+          </w:rPr>
+          <w:delText xml:space="preserve"> web application. MySQL is the database we used </w:delText>
+        </w:r>
+        <w:r>
+          <w:rPr>
+            <w:rStyle w:val="normaltextrun"/>
+            <w:rFonts w:ascii="Calibri" w:hAnsi="Calibri" w:cs="Calibri"/>
+            <w:color w:val="24292E"/>
+            <w:sz w:val="32"/>
+            <w:szCs w:val="32"/>
+            <w:shd w:val="clear" w:color="auto" w:fill="FFFFFF"/>
+          </w:rPr>
+          <w:delText>for</w:delText>
+        </w:r>
+        <w:r>
+          <w:rPr>
+            <w:rStyle w:val="normaltextrun"/>
+            <w:rFonts w:ascii="Calibri" w:hAnsi="Calibri" w:cs="Calibri"/>
+            <w:color w:val="24292E"/>
+            <w:sz w:val="32"/>
+            <w:szCs w:val="32"/>
+            <w:shd w:val="clear" w:color="auto" w:fill="FFFFFF"/>
+          </w:rPr>
+          <w:delText xml:space="preserve"> this project. Django is our main backend framework. </w:delText>
+        </w:r>
+        <w:r>
+          <w:rPr>
+            <w:rStyle w:val="normaltextrun"/>
+            <w:rFonts w:ascii="Calibri" w:hAnsi="Calibri" w:cs="Calibri"/>
+            <w:color w:val="24292E"/>
+            <w:sz w:val="32"/>
+            <w:szCs w:val="32"/>
+            <w:shd w:val="clear" w:color="auto" w:fill="FFFFFF"/>
+          </w:rPr>
+          <w:delText>O</w:delText>
+        </w:r>
+        <w:r>
+          <w:rPr>
+            <w:rStyle w:val="normaltextrun"/>
+            <w:rFonts w:ascii="Calibri" w:hAnsi="Calibri" w:cs="Calibri"/>
+            <w:color w:val="24292E"/>
+            <w:sz w:val="32"/>
+            <w:szCs w:val="32"/>
+            <w:shd w:val="clear" w:color="auto" w:fill="FFFFFF"/>
+          </w:rPr>
+          <w:delText>ur frontend framework</w:delText>
+        </w:r>
+        <w:r>
+          <w:rPr>
+            <w:rStyle w:val="normaltextrun"/>
+            <w:rFonts w:ascii="Calibri" w:hAnsi="Calibri" w:cs="Calibri"/>
+            <w:color w:val="24292E"/>
+            <w:sz w:val="32"/>
+            <w:szCs w:val="32"/>
+            <w:shd w:val="clear" w:color="auto" w:fill="FFFFFF"/>
+          </w:rPr>
+          <w:delText xml:space="preserve"> uses bootstrap</w:delText>
+        </w:r>
+        <w:r>
+          <w:rPr>
+            <w:rStyle w:val="normaltextrun"/>
+            <w:rFonts w:ascii="Calibri" w:hAnsi="Calibri" w:cs="Calibri"/>
+            <w:color w:val="24292E"/>
+            <w:sz w:val="32"/>
+            <w:szCs w:val="32"/>
+            <w:shd w:val="clear" w:color="auto" w:fill="FFFFFF"/>
+          </w:rPr>
+          <w:delText>.</w:delText>
+        </w:r>
+      </w:del>
+    </w:p>
+    <w:p>
+      <w:pPr>
         <w:rPr>
           <w:rStyle w:val="normaltextrun"/>
           <w:rFonts w:ascii="Calibri" w:hAnsi="Calibri" w:cs="Calibri"/>
@@ -93,20 +221,182 @@
           <w:szCs w:val="32"/>
           <w:shd w:val="clear" w:color="auto" w:fill="FFFFFF"/>
         </w:rPr>
-        <w:t>we used </w:t>
-      </w:r>
+      </w:pPr>
+      <w:del w:id="2" w:author="Yang, Yaping" w:date="2021-04-22T23:09:00Z">
+        <w:r>
+          <w:rPr>
+            <w:rStyle w:val="normaltextrun"/>
+            <w:rFonts w:ascii="Calibri" w:hAnsi="Calibri" w:cs="Calibri"/>
+            <w:color w:val="24292E"/>
+            <w:sz w:val="32"/>
+            <w:szCs w:val="32"/>
+            <w:shd w:val="clear" w:color="auto" w:fill="FFFFFF"/>
+          </w:rPr>
+          <w:delText>To demo the web application, w</w:delText>
+        </w:r>
+        <w:r>
+          <w:rPr>
+            <w:rStyle w:val="normaltextrun"/>
+            <w:rFonts w:ascii="Calibri" w:hAnsi="Calibri" w:cs="Calibri"/>
+            <w:color w:val="24292E"/>
+            <w:sz w:val="32"/>
+            <w:szCs w:val="32"/>
+            <w:shd w:val="clear" w:color="auto" w:fill="FFFFFF"/>
+          </w:rPr>
+          <w:delText xml:space="preserve">e type </w:delText>
+        </w:r>
+        <w:r>
+          <w:rPr>
+            <w:rStyle w:val="normaltextrun"/>
+            <w:rFonts w:ascii="Calibri" w:hAnsi="Calibri" w:cs="Calibri"/>
+            <w:color w:val="24292E"/>
+            <w:sz w:val="32"/>
+            <w:szCs w:val="32"/>
+            <w:shd w:val="clear" w:color="auto" w:fill="FFFFFF"/>
+          </w:rPr>
+          <w:delText xml:space="preserve">the </w:delText>
+        </w:r>
+        <w:r>
+          <w:rPr>
+            <w:rStyle w:val="normaltextrun"/>
+            <w:rFonts w:ascii="Calibri" w:hAnsi="Calibri" w:cs="Calibri"/>
+            <w:color w:val="24292E"/>
+            <w:sz w:val="32"/>
+            <w:szCs w:val="32"/>
+            <w:shd w:val="clear" w:color="auto" w:fill="FFFFFF"/>
+          </w:rPr>
+          <w:delText xml:space="preserve">command in </w:delText>
+        </w:r>
+        <w:r>
+          <w:rPr>
+            <w:rStyle w:val="normaltextrun"/>
+            <w:rFonts w:ascii="Calibri" w:hAnsi="Calibri" w:cs="Calibri"/>
+            <w:color w:val="24292E"/>
+            <w:sz w:val="32"/>
+            <w:szCs w:val="32"/>
+            <w:shd w:val="clear" w:color="auto" w:fill="FFFFFF"/>
+          </w:rPr>
+          <w:delText>the command prompt the python runserver command and it gives us this link.</w:delText>
+        </w:r>
+        <w:r>
+          <w:rPr>
+            <w:rStyle w:val="normaltextrun"/>
+            <w:rFonts w:ascii="Calibri" w:hAnsi="Calibri" w:cs="Calibri"/>
+            <w:color w:val="24292E"/>
+            <w:sz w:val="32"/>
+            <w:szCs w:val="32"/>
+            <w:shd w:val="clear" w:color="auto" w:fill="FFFFFF"/>
+          </w:rPr>
+          <w:delText xml:space="preserve"> </w:delText>
+        </w:r>
+        <w:r>
+          <w:rPr>
+            <w:rStyle w:val="normaltextrun"/>
+            <w:rFonts w:ascii="Calibri" w:hAnsi="Calibri" w:cs="Calibri"/>
+            <w:color w:val="24292E"/>
+            <w:sz w:val="32"/>
+            <w:szCs w:val="32"/>
+            <w:shd w:val="clear" w:color="auto" w:fill="FFFFFF"/>
+          </w:rPr>
+          <w:delText>We can c</w:delText>
+        </w:r>
+        <w:r>
+          <w:rPr>
+            <w:rStyle w:val="normaltextrun"/>
+            <w:rFonts w:ascii="Calibri" w:hAnsi="Calibri" w:cs="Calibri"/>
+            <w:color w:val="24292E"/>
+            <w:sz w:val="32"/>
+            <w:szCs w:val="32"/>
+            <w:shd w:val="clear" w:color="auto" w:fill="FFFFFF"/>
+          </w:rPr>
+          <w:delText xml:space="preserve">opy and paste it </w:delText>
+        </w:r>
+        <w:r>
+          <w:rPr>
+            <w:rStyle w:val="normaltextrun"/>
+            <w:rFonts w:ascii="Calibri" w:hAnsi="Calibri" w:cs="Calibri"/>
+            <w:color w:val="24292E"/>
+            <w:sz w:val="32"/>
+            <w:szCs w:val="32"/>
+            <w:shd w:val="clear" w:color="auto" w:fill="FFFFFF"/>
+          </w:rPr>
+          <w:delText>in</w:delText>
+        </w:r>
+        <w:r>
+          <w:rPr>
+            <w:rStyle w:val="normaltextrun"/>
+            <w:rFonts w:ascii="Calibri" w:hAnsi="Calibri" w:cs="Calibri"/>
+            <w:color w:val="24292E"/>
+            <w:sz w:val="32"/>
+            <w:szCs w:val="32"/>
+            <w:shd w:val="clear" w:color="auto" w:fill="FFFFFF"/>
+          </w:rPr>
+          <w:delText>to the browser</w:delText>
+        </w:r>
+        <w:r>
+          <w:rPr>
+            <w:rStyle w:val="normaltextrun"/>
+            <w:rFonts w:ascii="Calibri" w:hAnsi="Calibri" w:cs="Calibri"/>
+            <w:color w:val="24292E"/>
+            <w:sz w:val="32"/>
+            <w:szCs w:val="32"/>
+            <w:shd w:val="clear" w:color="auto" w:fill="FFFFFF"/>
+          </w:rPr>
+          <w:delText xml:space="preserve"> to launch the site</w:delText>
+        </w:r>
+        <w:r>
+          <w:rPr>
+            <w:rStyle w:val="normaltextrun"/>
+            <w:rFonts w:ascii="Calibri" w:hAnsi="Calibri" w:cs="Calibri"/>
+            <w:color w:val="24292E"/>
+            <w:sz w:val="32"/>
+            <w:szCs w:val="32"/>
+            <w:shd w:val="clear" w:color="auto" w:fill="FFFFFF"/>
+          </w:rPr>
+          <w:delText xml:space="preserve">. </w:delText>
+        </w:r>
+      </w:del>
+      <w:del w:id="3" w:author="Yang, Yaping" w:date="2021-04-23T00:06:00Z">
+        <w:r>
+          <w:rPr>
+            <w:rStyle w:val="normaltextrun"/>
+            <w:rFonts w:ascii="Calibri" w:hAnsi="Calibri" w:cs="Calibri"/>
+            <w:color w:val="24292E"/>
+            <w:sz w:val="32"/>
+            <w:szCs w:val="32"/>
+            <w:shd w:val="clear" w:color="auto" w:fill="FFFFFF"/>
+          </w:rPr>
+          <w:delText>O</w:delText>
+        </w:r>
+      </w:del>
+      <w:ins w:id="4" w:author="Yang, Yaping" w:date="2021-04-23T00:06:00Z">
+        <w:r>
+          <w:rPr>
+            <w:sz w:val="32"/>
+            <w:szCs w:val="32"/>
+          </w:rPr>
+          <w:t>Thi</w:t>
+        </w:r>
+      </w:ins>
+      <w:ins w:id="5" w:author="Yang, Yaping" w:date="2021-04-23T00:07:00Z">
+        <w:r>
+          <w:rPr>
+            <w:sz w:val="32"/>
+            <w:szCs w:val="32"/>
+          </w:rPr>
+          <w:t>s is o</w:t>
+        </w:r>
+      </w:ins>
       <w:r>
         <w:rPr>
           <w:rStyle w:val="normaltextrun"/>
           <w:rFonts w:ascii="Calibri" w:hAnsi="Calibri" w:cs="Calibri"/>
-          <w:b/>
-          <w:bCs/>
           <w:color w:val="24292E"/>
           <w:sz w:val="32"/>
           <w:szCs w:val="32"/>
           <w:shd w:val="clear" w:color="auto" w:fill="FFFFFF"/>
         </w:rPr>
-        <w:t>Python </w:t>
+        <w:t>u</w:t>
       </w:r>
       <w:r>
         <w:rPr>
@@ -117,8 +407,21 @@
           <w:szCs w:val="32"/>
           <w:shd w:val="clear" w:color="auto" w:fill="FFFFFF"/>
         </w:rPr>
-        <w:t>as our programming language to build</w:t>
-      </w:r>
+        <w:t xml:space="preserve">r main menu interface </w:t>
+      </w:r>
+      <w:ins w:id="6" w:author="Yang, Yaping" w:date="2021-04-23T00:07:00Z">
+        <w:r>
+          <w:rPr>
+            <w:rStyle w:val="normaltextrun"/>
+            <w:rFonts w:ascii="Calibri" w:hAnsi="Calibri" w:cs="Calibri"/>
+            <w:color w:val="24292E"/>
+            <w:sz w:val="32"/>
+            <w:szCs w:val="32"/>
+            <w:shd w:val="clear" w:color="auto" w:fill="FFFFFF"/>
+          </w:rPr>
+          <w:t xml:space="preserve">which </w:t>
+        </w:r>
+      </w:ins>
       <w:r>
         <w:rPr>
           <w:rStyle w:val="normaltextrun"/>
@@ -128,7 +431,7 @@
           <w:szCs w:val="32"/>
           <w:shd w:val="clear" w:color="auto" w:fill="FFFFFF"/>
         </w:rPr>
-        <w:t xml:space="preserve"> the</w:t>
+        <w:t xml:space="preserve">includes 5 statistics, reporting area and the maintenance area. </w:t>
       </w:r>
       <w:r>
         <w:rPr>
@@ -139,7 +442,7 @@
           <w:szCs w:val="32"/>
           <w:shd w:val="clear" w:color="auto" w:fill="FFFFFF"/>
         </w:rPr>
-        <w:t xml:space="preserve"> web application. MySQL is the database we used </w:t>
+        <w:t xml:space="preserve">The basic </w:t>
       </w:r>
       <w:r>
         <w:rPr>
@@ -150,7 +453,7 @@
           <w:szCs w:val="32"/>
           <w:shd w:val="clear" w:color="auto" w:fill="FFFFFF"/>
         </w:rPr>
-        <w:t>for</w:t>
+        <w:t xml:space="preserve">5 </w:t>
       </w:r>
       <w:r>
         <w:rPr>
@@ -161,8 +464,45 @@
           <w:szCs w:val="32"/>
           <w:shd w:val="clear" w:color="auto" w:fill="FFFFFF"/>
         </w:rPr>
-        <w:t xml:space="preserve"> this project. Django is our main backend framework. </w:t>
-      </w:r>
+        <w:t xml:space="preserve">statistics </w:t>
+      </w:r>
+      <w:del w:id="7" w:author="Yang, Yaping" w:date="2021-04-22T23:32:00Z">
+        <w:r>
+          <w:rPr>
+            <w:rStyle w:val="normaltextrun"/>
+            <w:rFonts w:ascii="Calibri" w:hAnsi="Calibri" w:cs="Calibri"/>
+            <w:color w:val="24292E"/>
+            <w:sz w:val="32"/>
+            <w:szCs w:val="32"/>
+            <w:shd w:val="clear" w:color="auto" w:fill="FFFFFF"/>
+          </w:rPr>
+          <w:delText>are displayed here</w:delText>
+        </w:r>
+        <w:r>
+          <w:rPr>
+            <w:rStyle w:val="normaltextrun"/>
+            <w:rFonts w:ascii="Calibri" w:hAnsi="Calibri" w:cs="Calibri"/>
+            <w:color w:val="24292E"/>
+            <w:sz w:val="32"/>
+            <w:szCs w:val="32"/>
+            <w:shd w:val="clear" w:color="auto" w:fill="FFFFFF"/>
+          </w:rPr>
+          <w:delText xml:space="preserve"> including</w:delText>
+        </w:r>
+      </w:del>
+      <w:ins w:id="8" w:author="Yang, Yaping" w:date="2021-04-22T23:32:00Z">
+        <w:r>
+          <w:rPr>
+            <w:rStyle w:val="normaltextrun"/>
+            <w:rFonts w:ascii="Calibri" w:hAnsi="Calibri" w:cs="Calibri"/>
+            <w:color w:val="24292E"/>
+            <w:sz w:val="32"/>
+            <w:szCs w:val="32"/>
+            <w:shd w:val="clear" w:color="auto" w:fill="FFFFFF"/>
+          </w:rPr>
+          <w:t>include</w:t>
+        </w:r>
+      </w:ins>
       <w:r>
         <w:rPr>
           <w:rStyle w:val="normaltextrun"/>
@@ -172,8 +512,21 @@
           <w:szCs w:val="32"/>
           <w:shd w:val="clear" w:color="auto" w:fill="FFFFFF"/>
         </w:rPr>
-        <w:t>O</w:t>
-      </w:r>
+        <w:t xml:space="preserve"> count of stores offering childcare, count of products, count of distinct advertising campaigns, count of stores, </w:t>
+      </w:r>
+      <w:ins w:id="9" w:author="Yang, Yaping" w:date="2021-04-23T00:07:00Z">
+        <w:r>
+          <w:rPr>
+            <w:rStyle w:val="normaltextrun"/>
+            <w:rFonts w:ascii="Calibri" w:hAnsi="Calibri" w:cs="Calibri"/>
+            <w:color w:val="24292E"/>
+            <w:sz w:val="32"/>
+            <w:szCs w:val="32"/>
+            <w:shd w:val="clear" w:color="auto" w:fill="FFFFFF"/>
+          </w:rPr>
+          <w:t xml:space="preserve">and </w:t>
+        </w:r>
+      </w:ins>
       <w:r>
         <w:rPr>
           <w:rStyle w:val="normaltextrun"/>
@@ -183,18 +536,140 @@
           <w:szCs w:val="32"/>
           <w:shd w:val="clear" w:color="auto" w:fill="FFFFFF"/>
         </w:rPr>
-        <w:t>ur frontend framework</w:t>
+        <w:t xml:space="preserve">count </w:t>
       </w:r>
       <w:r>
         <w:rPr>
           <w:rStyle w:val="normaltextrun"/>
           <w:rFonts w:ascii="Calibri" w:hAnsi="Calibri" w:cs="Calibri"/>
+          <w:sz w:val="32"/>
+          <w:szCs w:val="32"/>
+          <w:shd w:val="clear" w:color="auto" w:fill="FFFFFF"/>
+        </w:rPr>
+        <w:t>of stores offering food</w:t>
+      </w:r>
+      <w:r>
+        <w:rPr>
+          <w:rStyle w:val="normaltextrun"/>
+          <w:rFonts w:ascii="Calibri" w:hAnsi="Calibri" w:cs="Calibri"/>
+          <w:sz w:val="32"/>
+          <w:szCs w:val="32"/>
+          <w:shd w:val="clear" w:color="auto" w:fill="FFFFFF"/>
+        </w:rPr>
+        <w:t xml:space="preserve">. </w:t>
+      </w:r>
+      <w:r>
+        <w:rPr>
+          <w:rStyle w:val="normaltextrun"/>
+          <w:rFonts w:ascii="Calibri" w:hAnsi="Calibri" w:cs="Calibri"/>
+          <w:sz w:val="32"/>
+          <w:szCs w:val="32"/>
+          <w:shd w:val="clear" w:color="auto" w:fill="FFFFFF"/>
+        </w:rPr>
+        <w:t xml:space="preserve">These five statistics will help </w:t>
+      </w:r>
+      <w:r>
+        <w:rPr>
+          <w:rStyle w:val="normaltextrun"/>
+          <w:rFonts w:ascii="Calibri" w:hAnsi="Calibri" w:cs="Calibri"/>
+          <w:sz w:val="32"/>
+          <w:szCs w:val="32"/>
+          <w:shd w:val="clear" w:color="auto" w:fill="FFFFFF"/>
+        </w:rPr>
+        <w:t>you</w:t>
+      </w:r>
+      <w:r>
+        <w:rPr>
+          <w:rStyle w:val="normaltextrun"/>
+          <w:rFonts w:ascii="Calibri" w:hAnsi="Calibri" w:cs="Calibri"/>
+          <w:sz w:val="32"/>
+          <w:szCs w:val="32"/>
+          <w:shd w:val="clear" w:color="auto" w:fill="FFFFFF"/>
+        </w:rPr>
+        <w:t xml:space="preserve"> to get a glance of the data and also as a checkpoint to make sure that </w:t>
+      </w:r>
+      <w:r>
+        <w:rPr>
+          <w:rStyle w:val="normaltextrun"/>
+          <w:rFonts w:ascii="Calibri" w:hAnsi="Calibri" w:cs="Calibri"/>
+          <w:sz w:val="32"/>
+          <w:szCs w:val="32"/>
+          <w:shd w:val="clear" w:color="auto" w:fill="FFFFFF"/>
+        </w:rPr>
+        <w:t>the data is accurate before viewing reports</w:t>
+      </w:r>
+      <w:r>
+        <w:rPr>
+          <w:rStyle w:val="normaltextrun"/>
+          <w:rFonts w:ascii="Calibri" w:hAnsi="Calibri" w:cs="Calibri"/>
+          <w:sz w:val="32"/>
+          <w:szCs w:val="32"/>
+          <w:shd w:val="clear" w:color="auto" w:fill="FFFFFF"/>
+        </w:rPr>
+        <w:t xml:space="preserve">. </w:t>
+      </w:r>
+      <w:r>
+        <w:rPr>
+          <w:rStyle w:val="normaltextrun"/>
+          <w:rFonts w:ascii="Calibri" w:hAnsi="Calibri" w:cs="Calibri"/>
+          <w:sz w:val="32"/>
+          <w:szCs w:val="32"/>
+          <w:shd w:val="clear" w:color="auto" w:fill="FFFFFF"/>
+        </w:rPr>
+        <w:t xml:space="preserve">The following are 9 reports and </w:t>
+      </w:r>
+      <w:r>
+        <w:rPr>
+          <w:rStyle w:val="normaltextrun"/>
+          <w:rFonts w:ascii="Calibri" w:hAnsi="Calibri" w:cs="Calibri"/>
+          <w:sz w:val="32"/>
+          <w:szCs w:val="32"/>
+          <w:shd w:val="clear" w:color="auto" w:fill="FFFFFF"/>
+        </w:rPr>
+        <w:t xml:space="preserve">2 </w:t>
+      </w:r>
+      <w:r>
+        <w:rPr>
+          <w:rStyle w:val="normaltextrun"/>
+          <w:rFonts w:ascii="Calibri" w:hAnsi="Calibri" w:cs="Calibri"/>
+          <w:sz w:val="32"/>
+          <w:szCs w:val="32"/>
+          <w:shd w:val="clear" w:color="auto" w:fill="FFFFFF"/>
+        </w:rPr>
+        <w:t>maintenance</w:t>
+      </w:r>
+      <w:ins w:id="10" w:author="Yang, Yaping" w:date="2021-04-23T00:07:00Z">
+        <w:r>
+          <w:rPr>
+            <w:rStyle w:val="normaltextrun"/>
+            <w:rFonts w:ascii="Calibri" w:hAnsi="Calibri" w:cs="Calibri"/>
+            <w:sz w:val="32"/>
+            <w:szCs w:val="32"/>
+            <w:shd w:val="clear" w:color="auto" w:fill="FFFFFF"/>
+          </w:rPr>
+          <w:t>s</w:t>
+        </w:r>
+      </w:ins>
+      <w:r>
+        <w:rPr>
+          <w:rStyle w:val="normaltextrun"/>
+          <w:rFonts w:ascii="Calibri" w:hAnsi="Calibri" w:cs="Calibri"/>
+          <w:sz w:val="32"/>
+          <w:szCs w:val="32"/>
+          <w:shd w:val="clear" w:color="auto" w:fill="FFFFFF"/>
+        </w:rPr>
+        <w:t xml:space="preserve"> including population and holiday maintenance </w:t>
+      </w:r>
+      <w:r>
+        <w:rPr>
+          <w:rStyle w:val="normaltextrun"/>
+          <w:rFonts w:ascii="Calibri" w:hAnsi="Calibri" w:cs="Calibri"/>
           <w:color w:val="24292E"/>
           <w:sz w:val="32"/>
           <w:szCs w:val="32"/>
           <w:shd w:val="clear" w:color="auto" w:fill="FFFFFF"/>
         </w:rPr>
-        <w:t xml:space="preserve"> uses bootstrap</w:t>
+        <w:t xml:space="preserve">as required by the project spec. </w:t>
       </w:r>
       <w:r>
         <w:rPr>
@@ -205,372 +680,79 @@
           <w:szCs w:val="32"/>
           <w:shd w:val="clear" w:color="auto" w:fill="FFFFFF"/>
         </w:rPr>
+        <w:t xml:space="preserve">I’ll show you the </w:t>
+      </w:r>
+      <w:del w:id="11" w:author="Yang, Yaping" w:date="2021-04-23T00:07:00Z">
+        <w:r>
+          <w:rPr>
+            <w:rStyle w:val="normaltextrun"/>
+            <w:rFonts w:ascii="Calibri" w:hAnsi="Calibri" w:cs="Calibri"/>
+            <w:color w:val="24292E"/>
+            <w:sz w:val="32"/>
+            <w:szCs w:val="32"/>
+            <w:shd w:val="clear" w:color="auto" w:fill="FFFFFF"/>
+          </w:rPr>
+          <w:delText>reporting section</w:delText>
+        </w:r>
+      </w:del>
+      <w:ins w:id="12" w:author="Yang, Yaping" w:date="2021-04-23T00:07:00Z">
+        <w:r>
+          <w:rPr>
+            <w:rStyle w:val="normaltextrun"/>
+            <w:rFonts w:ascii="Calibri" w:hAnsi="Calibri" w:cs="Calibri"/>
+            <w:color w:val="24292E"/>
+            <w:sz w:val="32"/>
+            <w:szCs w:val="32"/>
+            <w:shd w:val="clear" w:color="auto" w:fill="FFFFFF"/>
+          </w:rPr>
+          <w:t>reports</w:t>
+        </w:r>
+      </w:ins>
+      <w:r>
+        <w:rPr>
+          <w:rStyle w:val="normaltextrun"/>
+          <w:rFonts w:ascii="Calibri" w:hAnsi="Calibri" w:cs="Calibri"/>
+          <w:color w:val="24292E"/>
+          <w:sz w:val="32"/>
+          <w:szCs w:val="32"/>
+          <w:shd w:val="clear" w:color="auto" w:fill="FFFFFF"/>
+        </w:rPr>
+        <w:t xml:space="preserve"> first, and then the </w:t>
+      </w:r>
+      <w:r>
+        <w:rPr>
+          <w:rStyle w:val="normaltextrun"/>
+          <w:rFonts w:ascii="Calibri" w:hAnsi="Calibri" w:cs="Calibri"/>
+          <w:color w:val="24292E"/>
+          <w:sz w:val="32"/>
+          <w:szCs w:val="32"/>
+          <w:shd w:val="clear" w:color="auto" w:fill="FFFFFF"/>
+        </w:rPr>
+        <w:t>2 maintenance</w:t>
+      </w:r>
+      <w:ins w:id="13" w:author="Yang, Yaping" w:date="2021-04-23T00:07:00Z">
+        <w:r>
+          <w:rPr>
+            <w:rStyle w:val="normaltextrun"/>
+            <w:rFonts w:ascii="Calibri" w:hAnsi="Calibri" w:cs="Calibri"/>
+            <w:color w:val="24292E"/>
+            <w:sz w:val="32"/>
+            <w:szCs w:val="32"/>
+            <w:shd w:val="clear" w:color="auto" w:fill="FFFFFF"/>
+          </w:rPr>
+          <w:t>s</w:t>
+        </w:r>
+      </w:ins>
+      <w:r>
+        <w:rPr>
+          <w:rStyle w:val="normaltextrun"/>
+          <w:rFonts w:ascii="Calibri" w:hAnsi="Calibri" w:cs="Calibri"/>
+          <w:color w:val="24292E"/>
+          <w:sz w:val="32"/>
+          <w:szCs w:val="32"/>
+          <w:shd w:val="clear" w:color="auto" w:fill="FFFFFF"/>
+        </w:rPr>
         <w:t>.</w:t>
-      </w:r>
-    </w:p>
-    <w:p>
-      <w:pPr>
-        <w:rPr>
-          <w:rStyle w:val="normaltextrun"/>
-          <w:rFonts w:ascii="Calibri" w:hAnsi="Calibri" w:cs="Calibri"/>
-          <w:color w:val="24292E"/>
-          <w:sz w:val="32"/>
-          <w:szCs w:val="32"/>
-          <w:shd w:val="clear" w:color="auto" w:fill="FFFFFF"/>
-        </w:rPr>
-      </w:pPr>
-      <w:r>
-        <w:rPr>
-          <w:rStyle w:val="normaltextrun"/>
-          <w:rFonts w:ascii="Calibri" w:hAnsi="Calibri" w:cs="Calibri"/>
-          <w:color w:val="24292E"/>
-          <w:sz w:val="32"/>
-          <w:szCs w:val="32"/>
-          <w:shd w:val="clear" w:color="auto" w:fill="FFFFFF"/>
-        </w:rPr>
-        <w:t>To demo the web application, w</w:t>
-      </w:r>
-      <w:r>
-        <w:rPr>
-          <w:rStyle w:val="normaltextrun"/>
-          <w:rFonts w:ascii="Calibri" w:hAnsi="Calibri" w:cs="Calibri"/>
-          <w:color w:val="24292E"/>
-          <w:sz w:val="32"/>
-          <w:szCs w:val="32"/>
-          <w:shd w:val="clear" w:color="auto" w:fill="FFFFFF"/>
-        </w:rPr>
-        <w:t xml:space="preserve">e type </w:t>
-      </w:r>
-      <w:r>
-        <w:rPr>
-          <w:rStyle w:val="normaltextrun"/>
-          <w:rFonts w:ascii="Calibri" w:hAnsi="Calibri" w:cs="Calibri"/>
-          <w:color w:val="24292E"/>
-          <w:sz w:val="32"/>
-          <w:szCs w:val="32"/>
-          <w:shd w:val="clear" w:color="auto" w:fill="FFFFFF"/>
-        </w:rPr>
-        <w:t xml:space="preserve">the </w:t>
-      </w:r>
-      <w:r>
-        <w:rPr>
-          <w:rStyle w:val="normaltextrun"/>
-          <w:rFonts w:ascii="Calibri" w:hAnsi="Calibri" w:cs="Calibri"/>
-          <w:color w:val="24292E"/>
-          <w:sz w:val="32"/>
-          <w:szCs w:val="32"/>
-          <w:shd w:val="clear" w:color="auto" w:fill="FFFFFF"/>
-        </w:rPr>
-        <w:t xml:space="preserve">command in </w:t>
-      </w:r>
-      <w:r>
-        <w:rPr>
-          <w:rStyle w:val="normaltextrun"/>
-          <w:rFonts w:ascii="Calibri" w:hAnsi="Calibri" w:cs="Calibri"/>
-          <w:color w:val="24292E"/>
-          <w:sz w:val="32"/>
-          <w:szCs w:val="32"/>
-          <w:shd w:val="clear" w:color="auto" w:fill="FFFFFF"/>
-        </w:rPr>
-        <w:t>the command prompt the python runserver command and it gives us this link.</w:t>
-      </w:r>
-      <w:r>
-        <w:rPr>
-          <w:rStyle w:val="normaltextrun"/>
-          <w:rFonts w:ascii="Calibri" w:hAnsi="Calibri" w:cs="Calibri"/>
-          <w:color w:val="24292E"/>
-          <w:sz w:val="32"/>
-          <w:szCs w:val="32"/>
-          <w:shd w:val="clear" w:color="auto" w:fill="FFFFFF"/>
-        </w:rPr>
-        <w:t xml:space="preserve"> </w:t>
-      </w:r>
-      <w:r>
-        <w:rPr>
-          <w:rStyle w:val="normaltextrun"/>
-          <w:rFonts w:ascii="Calibri" w:hAnsi="Calibri" w:cs="Calibri"/>
-          <w:color w:val="24292E"/>
-          <w:sz w:val="32"/>
-          <w:szCs w:val="32"/>
-          <w:shd w:val="clear" w:color="auto" w:fill="FFFFFF"/>
-        </w:rPr>
-        <w:t>We can c</w:t>
-      </w:r>
-      <w:r>
-        <w:rPr>
-          <w:rStyle w:val="normaltextrun"/>
-          <w:rFonts w:ascii="Calibri" w:hAnsi="Calibri" w:cs="Calibri"/>
-          <w:color w:val="24292E"/>
-          <w:sz w:val="32"/>
-          <w:szCs w:val="32"/>
-          <w:shd w:val="clear" w:color="auto" w:fill="FFFFFF"/>
-        </w:rPr>
-        <w:t xml:space="preserve">opy and paste it </w:t>
-      </w:r>
-      <w:r>
-        <w:rPr>
-          <w:rStyle w:val="normaltextrun"/>
-          <w:rFonts w:ascii="Calibri" w:hAnsi="Calibri" w:cs="Calibri"/>
-          <w:color w:val="24292E"/>
-          <w:sz w:val="32"/>
-          <w:szCs w:val="32"/>
-          <w:shd w:val="clear" w:color="auto" w:fill="FFFFFF"/>
-        </w:rPr>
-        <w:t>in</w:t>
-      </w:r>
-      <w:r>
-        <w:rPr>
-          <w:rStyle w:val="normaltextrun"/>
-          <w:rFonts w:ascii="Calibri" w:hAnsi="Calibri" w:cs="Calibri"/>
-          <w:color w:val="24292E"/>
-          <w:sz w:val="32"/>
-          <w:szCs w:val="32"/>
-          <w:shd w:val="clear" w:color="auto" w:fill="FFFFFF"/>
-        </w:rPr>
-        <w:t>to the browser</w:t>
-      </w:r>
-      <w:r>
-        <w:rPr>
-          <w:rStyle w:val="normaltextrun"/>
-          <w:rFonts w:ascii="Calibri" w:hAnsi="Calibri" w:cs="Calibri"/>
-          <w:color w:val="24292E"/>
-          <w:sz w:val="32"/>
-          <w:szCs w:val="32"/>
-          <w:shd w:val="clear" w:color="auto" w:fill="FFFFFF"/>
-        </w:rPr>
-        <w:t xml:space="preserve"> to launch the site</w:t>
-      </w:r>
-      <w:r>
-        <w:rPr>
-          <w:rStyle w:val="normaltextrun"/>
-          <w:rFonts w:ascii="Calibri" w:hAnsi="Calibri" w:cs="Calibri"/>
-          <w:color w:val="24292E"/>
-          <w:sz w:val="32"/>
-          <w:szCs w:val="32"/>
-          <w:shd w:val="clear" w:color="auto" w:fill="FFFFFF"/>
-        </w:rPr>
-        <w:t xml:space="preserve">. </w:t>
-      </w:r>
-      <w:r>
-        <w:rPr>
-          <w:rStyle w:val="normaltextrun"/>
-          <w:rFonts w:ascii="Calibri" w:hAnsi="Calibri" w:cs="Calibri"/>
-          <w:color w:val="24292E"/>
-          <w:sz w:val="32"/>
-          <w:szCs w:val="32"/>
-          <w:shd w:val="clear" w:color="auto" w:fill="FFFFFF"/>
-        </w:rPr>
-        <w:t>Ou</w:t>
-      </w:r>
-      <w:r>
-        <w:rPr>
-          <w:rStyle w:val="normaltextrun"/>
-          <w:rFonts w:ascii="Calibri" w:hAnsi="Calibri" w:cs="Calibri"/>
-          <w:color w:val="24292E"/>
-          <w:sz w:val="32"/>
-          <w:szCs w:val="32"/>
-          <w:shd w:val="clear" w:color="auto" w:fill="FFFFFF"/>
-        </w:rPr>
-        <w:t xml:space="preserve">r main menu interface includes 5 statistics, reporting area and the maintenance area. </w:t>
-      </w:r>
-      <w:r>
-        <w:rPr>
-          <w:rStyle w:val="normaltextrun"/>
-          <w:rFonts w:ascii="Calibri" w:hAnsi="Calibri" w:cs="Calibri"/>
-          <w:color w:val="24292E"/>
-          <w:sz w:val="32"/>
-          <w:szCs w:val="32"/>
-          <w:shd w:val="clear" w:color="auto" w:fill="FFFFFF"/>
-        </w:rPr>
-        <w:t xml:space="preserve">The basic </w:t>
-      </w:r>
-      <w:r>
-        <w:rPr>
-          <w:rStyle w:val="normaltextrun"/>
-          <w:rFonts w:ascii="Calibri" w:hAnsi="Calibri" w:cs="Calibri"/>
-          <w:color w:val="24292E"/>
-          <w:sz w:val="32"/>
-          <w:szCs w:val="32"/>
-          <w:shd w:val="clear" w:color="auto" w:fill="FFFFFF"/>
-        </w:rPr>
-        <w:t xml:space="preserve">5 </w:t>
-      </w:r>
-      <w:r>
-        <w:rPr>
-          <w:rStyle w:val="normaltextrun"/>
-          <w:rFonts w:ascii="Calibri" w:hAnsi="Calibri" w:cs="Calibri"/>
-          <w:color w:val="24292E"/>
-          <w:sz w:val="32"/>
-          <w:szCs w:val="32"/>
-          <w:shd w:val="clear" w:color="auto" w:fill="FFFFFF"/>
-        </w:rPr>
-        <w:t>statistics are displayed here</w:t>
-      </w:r>
-      <w:r>
-        <w:rPr>
-          <w:rStyle w:val="normaltextrun"/>
-          <w:rFonts w:ascii="Calibri" w:hAnsi="Calibri" w:cs="Calibri"/>
-          <w:color w:val="24292E"/>
-          <w:sz w:val="32"/>
-          <w:szCs w:val="32"/>
-          <w:shd w:val="clear" w:color="auto" w:fill="FFFFFF"/>
-        </w:rPr>
-        <w:t xml:space="preserve"> including count of stores offering childcare, count of products, count of distinct advertising campaigns, count of stores, count </w:t>
-      </w:r>
-      <w:r>
-        <w:rPr>
-          <w:rStyle w:val="normaltextrun"/>
-          <w:rFonts w:ascii="Calibri" w:hAnsi="Calibri" w:cs="Calibri"/>
-          <w:sz w:val="32"/>
-          <w:szCs w:val="32"/>
-          <w:shd w:val="clear" w:color="auto" w:fill="FFFFFF"/>
-        </w:rPr>
-        <w:t>of stores offering food</w:t>
-      </w:r>
-      <w:r>
-        <w:rPr>
-          <w:rStyle w:val="normaltextrun"/>
-          <w:rFonts w:ascii="Calibri" w:hAnsi="Calibri" w:cs="Calibri"/>
-          <w:sz w:val="32"/>
-          <w:szCs w:val="32"/>
-          <w:shd w:val="clear" w:color="auto" w:fill="FFFFFF"/>
-        </w:rPr>
-        <w:t xml:space="preserve">. </w:t>
-      </w:r>
-      <w:r>
-        <w:rPr>
-          <w:rStyle w:val="normaltextrun"/>
-          <w:rFonts w:ascii="Calibri" w:hAnsi="Calibri" w:cs="Calibri"/>
-          <w:sz w:val="32"/>
-          <w:szCs w:val="32"/>
-          <w:shd w:val="clear" w:color="auto" w:fill="FFFFFF"/>
-        </w:rPr>
-        <w:t xml:space="preserve">These five statistics will help </w:t>
-      </w:r>
-      <w:r>
-        <w:rPr>
-          <w:rStyle w:val="normaltextrun"/>
-          <w:rFonts w:ascii="Calibri" w:hAnsi="Calibri" w:cs="Calibri"/>
-          <w:sz w:val="32"/>
-          <w:szCs w:val="32"/>
-          <w:shd w:val="clear" w:color="auto" w:fill="FFFFFF"/>
-        </w:rPr>
-        <w:t>you</w:t>
-      </w:r>
-      <w:r>
-        <w:rPr>
-          <w:rStyle w:val="normaltextrun"/>
-          <w:rFonts w:ascii="Calibri" w:hAnsi="Calibri" w:cs="Calibri"/>
-          <w:sz w:val="32"/>
-          <w:szCs w:val="32"/>
-          <w:shd w:val="clear" w:color="auto" w:fill="FFFFFF"/>
-        </w:rPr>
-        <w:t xml:space="preserve"> to get a glance of the data and also as a checkpoint to make sure that </w:t>
-      </w:r>
-      <w:r>
-        <w:rPr>
-          <w:rStyle w:val="normaltextrun"/>
-          <w:rFonts w:ascii="Calibri" w:hAnsi="Calibri" w:cs="Calibri"/>
-          <w:sz w:val="32"/>
-          <w:szCs w:val="32"/>
-          <w:shd w:val="clear" w:color="auto" w:fill="FFFFFF"/>
-        </w:rPr>
-        <w:t>the data is accurate before viewing reports</w:t>
-      </w:r>
-      <w:r>
-        <w:rPr>
-          <w:rStyle w:val="normaltextrun"/>
-          <w:rFonts w:ascii="Calibri" w:hAnsi="Calibri" w:cs="Calibri"/>
-          <w:sz w:val="32"/>
-          <w:szCs w:val="32"/>
-          <w:shd w:val="clear" w:color="auto" w:fill="FFFFFF"/>
-        </w:rPr>
-        <w:t xml:space="preserve">. </w:t>
-      </w:r>
-      <w:r>
-        <w:rPr>
-          <w:rStyle w:val="normaltextrun"/>
-          <w:rFonts w:ascii="Calibri" w:hAnsi="Calibri" w:cs="Calibri"/>
-          <w:sz w:val="32"/>
-          <w:szCs w:val="32"/>
-          <w:shd w:val="clear" w:color="auto" w:fill="FFFFFF"/>
-        </w:rPr>
-        <w:t xml:space="preserve">The following are 9 reports and </w:t>
-      </w:r>
-      <w:r>
-        <w:rPr>
-          <w:rStyle w:val="normaltextrun"/>
-          <w:rFonts w:ascii="Calibri" w:hAnsi="Calibri" w:cs="Calibri"/>
-          <w:sz w:val="32"/>
-          <w:szCs w:val="32"/>
-          <w:shd w:val="clear" w:color="auto" w:fill="FFFFFF"/>
-        </w:rPr>
-        <w:t xml:space="preserve">2 </w:t>
-      </w:r>
-      <w:r>
-        <w:rPr>
-          <w:rStyle w:val="normaltextrun"/>
-          <w:rFonts w:ascii="Calibri" w:hAnsi="Calibri" w:cs="Calibri"/>
-          <w:sz w:val="32"/>
-          <w:szCs w:val="32"/>
-          <w:shd w:val="clear" w:color="auto" w:fill="FFFFFF"/>
-        </w:rPr>
-        <w:t xml:space="preserve">maintenance including population and holiday maintenance </w:t>
-      </w:r>
-      <w:r>
-        <w:rPr>
-          <w:rStyle w:val="normaltextrun"/>
-          <w:rFonts w:ascii="Calibri" w:hAnsi="Calibri" w:cs="Calibri"/>
-          <w:color w:val="24292E"/>
-          <w:sz w:val="32"/>
-          <w:szCs w:val="32"/>
-          <w:shd w:val="clear" w:color="auto" w:fill="FFFFFF"/>
-        </w:rPr>
-        <w:t xml:space="preserve">as required by the project spec. </w:t>
-      </w:r>
-      <w:r>
-        <w:rPr>
-          <w:rStyle w:val="normaltextrun"/>
-          <w:rFonts w:ascii="Calibri" w:hAnsi="Calibri" w:cs="Calibri"/>
-          <w:color w:val="24292E"/>
-          <w:sz w:val="32"/>
-          <w:szCs w:val="32"/>
-          <w:shd w:val="clear" w:color="auto" w:fill="FFFFFF"/>
-        </w:rPr>
-        <w:t xml:space="preserve">I’ll show you the </w:t>
-      </w:r>
-      <w:r>
-        <w:rPr>
-          <w:rStyle w:val="normaltextrun"/>
-          <w:rFonts w:ascii="Calibri" w:hAnsi="Calibri" w:cs="Calibri"/>
-          <w:color w:val="24292E"/>
-          <w:sz w:val="32"/>
-          <w:szCs w:val="32"/>
-          <w:shd w:val="clear" w:color="auto" w:fill="FFFFFF"/>
-        </w:rPr>
-        <w:t>reporting section</w:t>
-      </w:r>
-      <w:r>
-        <w:rPr>
-          <w:rStyle w:val="normaltextrun"/>
-          <w:rFonts w:ascii="Calibri" w:hAnsi="Calibri" w:cs="Calibri"/>
-          <w:color w:val="24292E"/>
-          <w:sz w:val="32"/>
-          <w:szCs w:val="32"/>
-          <w:shd w:val="clear" w:color="auto" w:fill="FFFFFF"/>
-        </w:rPr>
-        <w:t xml:space="preserve"> first, and then the </w:t>
-      </w:r>
-      <w:r>
-        <w:rPr>
-          <w:rStyle w:val="normaltextrun"/>
-          <w:rFonts w:ascii="Calibri" w:hAnsi="Calibri" w:cs="Calibri"/>
-          <w:color w:val="24292E"/>
-          <w:sz w:val="32"/>
-          <w:szCs w:val="32"/>
-          <w:shd w:val="clear" w:color="auto" w:fill="FFFFFF"/>
-        </w:rPr>
-        <w:t>2 maintenance.</w:t>
       </w:r>
       <w:r>
         <w:rPr>
@@ -784,7 +966,47 @@
           <w:sz w:val="32"/>
           <w:szCs w:val="32"/>
         </w:rPr>
-        <w:t>olumns include category name, total number of products, Min &amp; Average &amp; Max retail price</w:t>
+        <w:t>olumns include category name, total number of products, Min</w:t>
+      </w:r>
+      <w:ins w:id="14" w:author="Yang, Yaping" w:date="2021-04-23T00:08:00Z">
+        <w:r>
+          <w:rPr>
+            <w:rFonts w:ascii="Calibri" w:hAnsi="Calibri" w:cs="Calibri"/>
+            <w:color w:val="000000"/>
+            <w:sz w:val="32"/>
+            <w:szCs w:val="32"/>
+          </w:rPr>
+          <w:t>imum</w:t>
+        </w:r>
+      </w:ins>
+      <w:r>
+        <w:rPr>
+          <w:rFonts w:ascii="Calibri" w:hAnsi="Calibri" w:cs="Calibri"/>
+          <w:color w:val="000000"/>
+          <w:sz w:val="32"/>
+          <w:szCs w:val="32"/>
+        </w:rPr>
+        <w:t xml:space="preserve"> &amp; Average &amp; Max</w:t>
+      </w:r>
+      <w:ins w:id="15" w:author="Yang, Yaping" w:date="2021-04-23T00:08:00Z">
+        <w:r>
+          <w:rPr>
+            <w:rFonts w:ascii="Calibri" w:hAnsi="Calibri" w:cs="Calibri"/>
+            <w:color w:val="000000"/>
+            <w:sz w:val="32"/>
+            <w:szCs w:val="32"/>
+          </w:rPr>
+          <w:t>imum</w:t>
+        </w:r>
+      </w:ins>
+      <w:r>
+        <w:rPr>
+          <w:rFonts w:ascii="Calibri" w:hAnsi="Calibri" w:cs="Calibri"/>
+          <w:color w:val="000000"/>
+          <w:sz w:val="32"/>
+          <w:szCs w:val="32"/>
+        </w:rPr>
+        <w:t xml:space="preserve"> retail price</w:t>
       </w:r>
       <w:r>
         <w:rPr>
@@ -902,7 +1124,27 @@
           <w:sz w:val="32"/>
           <w:szCs w:val="32"/>
         </w:rPr>
-        <w:t>And as the report shown, t</w:t>
+        <w:t xml:space="preserve">And as the report </w:t>
+      </w:r>
+      <w:ins w:id="16" w:author="Yang, Yaping" w:date="2021-04-22T23:56:00Z">
+        <w:r>
+          <w:rPr>
+            <w:rFonts w:ascii="Calibri" w:hAnsi="Calibri" w:cs="Calibri"/>
+            <w:color w:val="000000"/>
+            <w:sz w:val="32"/>
+            <w:szCs w:val="32"/>
+          </w:rPr>
+          <w:t xml:space="preserve">has </w:t>
+        </w:r>
+      </w:ins>
+      <w:r>
+        <w:rPr>
+          <w:rFonts w:ascii="Calibri" w:hAnsi="Calibri" w:cs="Calibri"/>
+          <w:color w:val="000000"/>
+          <w:sz w:val="32"/>
+          <w:szCs w:val="32"/>
+        </w:rPr>
+        <w:t>shown, t</w:t>
       </w:r>
       <w:r>
         <w:rPr>
@@ -1032,6 +1274,17 @@
         </w:rPr>
         <w:t xml:space="preserve">5. </w:t>
       </w:r>
+      <w:ins w:id="17" w:author="Yang, Yaping" w:date="2021-04-23T00:08:00Z">
+        <w:r>
+          <w:rPr>
+            <w:rFonts w:ascii="Calibri" w:hAnsi="Calibri" w:cs="Calibri"/>
+            <w:color w:val="000000"/>
+            <w:sz w:val="32"/>
+            <w:szCs w:val="32"/>
+          </w:rPr>
+          <w:t xml:space="preserve">This is report 1. </w:t>
+        </w:r>
+      </w:ins>
       <w:r>
         <w:rPr>
           <w:rFonts w:ascii="Calibri" w:hAnsi="Calibri" w:cs="Calibri"/>
@@ -1137,8 +1390,19 @@
           <w:sz w:val="32"/>
           <w:szCs w:val="32"/>
         </w:rPr>
-        <w:t xml:space="preserve">sales. This report compares how much revenue was actually generated from a product’s sales versus if the product were never discounted. </w:t>
-      </w:r>
+        <w:t xml:space="preserve">sales. </w:t>
+      </w:r>
+      <w:del w:id="18" w:author="Yang, Yaping" w:date="2021-04-22T23:27:00Z">
+        <w:r>
+          <w:rPr>
+            <w:rFonts w:ascii="Calibri" w:hAnsi="Calibri" w:cs="Calibri"/>
+            <w:color w:val="000000"/>
+            <w:sz w:val="32"/>
+            <w:szCs w:val="32"/>
+          </w:rPr>
+          <w:delText xml:space="preserve">This report compares how much revenue was actually generated from a product’s sales versus if the product were never discounted. </w:delText>
+        </w:r>
+      </w:del>
     </w:p>
     <w:p>
       <w:pPr>
@@ -1461,170 +1725,210 @@
     <w:p>
       <w:pPr>
         <w:rPr>
-          <w:rFonts w:ascii="Calibri" w:hAnsi="Calibri" w:cs="Calibri"/>
-          <w:color w:val="000000"/>
-        </w:rPr>
-      </w:pPr>
-      <w:r>
-        <w:rPr>
-          <w:rFonts w:ascii="Calibri" w:hAnsi="Calibri" w:cs="Calibri"/>
-          <w:sz w:val="32"/>
-          <w:szCs w:val="32"/>
-        </w:rPr>
-        <w:t xml:space="preserve">5. </w:t>
-      </w:r>
-      <w:r>
-        <w:rPr>
-          <w:rFonts w:ascii="Calibri" w:hAnsi="Calibri" w:cs="Calibri"/>
-          <w:sz w:val="32"/>
-          <w:szCs w:val="32"/>
-        </w:rPr>
-        <w:t xml:space="preserve">From the results, </w:t>
-      </w:r>
-      <w:r>
-        <w:rPr>
-          <w:rFonts w:ascii="Calibri" w:hAnsi="Calibri" w:cs="Calibri"/>
-          <w:sz w:val="32"/>
-          <w:szCs w:val="32"/>
-        </w:rPr>
-        <w:t>there are 15 products from th</w:t>
-      </w:r>
-      <w:r>
-        <w:rPr>
-          <w:rFonts w:ascii="Calibri" w:hAnsi="Calibri" w:cs="Calibri"/>
-          <w:sz w:val="32"/>
-          <w:szCs w:val="32"/>
-        </w:rPr>
-        <w:t>is</w:t>
-      </w:r>
-      <w:r>
-        <w:rPr>
-          <w:rFonts w:ascii="Calibri" w:hAnsi="Calibri" w:cs="Calibri"/>
-          <w:sz w:val="32"/>
-          <w:szCs w:val="32"/>
-        </w:rPr>
-        <w:t xml:space="preserve"> category, </w:t>
-      </w:r>
-      <w:r>
-        <w:rPr>
-          <w:rFonts w:ascii="Calibri" w:hAnsi="Calibri" w:cs="Calibri"/>
-          <w:sz w:val="32"/>
-          <w:szCs w:val="32"/>
-        </w:rPr>
-        <w:t xml:space="preserve">we can see offering discount for these products can result in huge differences. </w:t>
-      </w:r>
-      <w:r>
-        <w:rPr>
-          <w:rFonts w:ascii="Calibri" w:hAnsi="Calibri" w:cs="Calibri"/>
-          <w:sz w:val="32"/>
-          <w:szCs w:val="32"/>
-        </w:rPr>
-        <w:t xml:space="preserve">If the difference is positive, it means </w:t>
-      </w:r>
-      <w:r>
-        <w:rPr>
-          <w:rFonts w:ascii="Calibri" w:hAnsi="Calibri" w:cs="Calibri"/>
-          <w:sz w:val="32"/>
-          <w:szCs w:val="32"/>
-        </w:rPr>
-        <w:t xml:space="preserve">that </w:t>
-      </w:r>
-      <w:r>
-        <w:rPr>
-          <w:rFonts w:ascii="Calibri" w:hAnsi="Calibri" w:cs="Calibri"/>
-          <w:sz w:val="32"/>
-          <w:szCs w:val="32"/>
-        </w:rPr>
-        <w:t xml:space="preserve">the actual revenue is </w:t>
-      </w:r>
-      <w:r>
-        <w:rPr>
-          <w:rFonts w:ascii="Calibri" w:hAnsi="Calibri" w:cs="Calibri"/>
-          <w:sz w:val="32"/>
-          <w:szCs w:val="32"/>
-        </w:rPr>
-        <w:t>higher,</w:t>
-      </w:r>
-      <w:r>
-        <w:rPr>
-          <w:rFonts w:ascii="Calibri" w:hAnsi="Calibri" w:cs="Calibri"/>
-          <w:sz w:val="32"/>
-          <w:szCs w:val="32"/>
-        </w:rPr>
-        <w:t xml:space="preserve"> </w:t>
-      </w:r>
-      <w:r>
-        <w:rPr>
-          <w:rFonts w:ascii="Calibri" w:hAnsi="Calibri" w:cs="Calibri"/>
-          <w:sz w:val="32"/>
-          <w:szCs w:val="32"/>
-        </w:rPr>
-        <w:t>for examp</w:t>
-      </w:r>
-      <w:r>
-        <w:rPr>
-          <w:rFonts w:ascii="Calibri" w:hAnsi="Calibri" w:cs="Calibri"/>
-          <w:sz w:val="32"/>
-          <w:szCs w:val="32"/>
-        </w:rPr>
-        <w:t xml:space="preserve">le, on row 1, product 25244 has higher actual revenue </w:t>
-      </w:r>
-      <w:r>
-        <w:rPr>
-          <w:rFonts w:ascii="Calibri" w:hAnsi="Calibri" w:cs="Calibri"/>
-          <w:sz w:val="32"/>
-          <w:szCs w:val="32"/>
-        </w:rPr>
-        <w:t>and we are better off offering this product at the discounted price.</w:t>
-      </w:r>
-      <w:r>
-        <w:rPr>
-          <w:rFonts w:ascii="Calibri" w:hAnsi="Calibri" w:cs="Calibri"/>
-          <w:sz w:val="32"/>
-          <w:szCs w:val="32"/>
-        </w:rPr>
-        <w:t xml:space="preserve"> </w:t>
-      </w:r>
-      <w:r>
-        <w:rPr>
-          <w:rFonts w:ascii="Calibri" w:hAnsi="Calibri" w:cs="Calibri"/>
-          <w:sz w:val="32"/>
-          <w:szCs w:val="32"/>
-        </w:rPr>
-        <w:t xml:space="preserve">If the difference is negative, it means that offering the product at regular price and selling at 75% of the sales volume is better. </w:t>
-      </w:r>
-      <w:r>
-        <w:rPr>
-          <w:rFonts w:ascii="Calibri" w:hAnsi="Calibri" w:cs="Calibri"/>
-          <w:sz w:val="32"/>
-          <w:szCs w:val="32"/>
-        </w:rPr>
-        <w:t xml:space="preserve">For most of the products listed here, offering discount </w:t>
-      </w:r>
-      <w:r>
-        <w:rPr>
-          <w:rFonts w:ascii="Calibri" w:hAnsi="Calibri" w:cs="Calibri"/>
-          <w:sz w:val="32"/>
-          <w:szCs w:val="32"/>
-        </w:rPr>
-        <w:t>cannot increase the revenue, but decrease the revenue.</w:t>
-      </w:r>
-      <w:r>
-        <w:rPr>
-          <w:rFonts w:ascii="Calibri" w:hAnsi="Calibri" w:cs="Calibri"/>
-          <w:sz w:val="32"/>
-          <w:szCs w:val="32"/>
-        </w:rPr>
-        <w:t xml:space="preserve"> </w:t>
-      </w:r>
-      <w:r>
-        <w:rPr>
+          <w:ins w:id="19" w:author="Yang, Yaping" w:date="2021-04-22T23:28:00Z"/>
           <w:rFonts w:ascii="Calibri" w:hAnsi="Calibri" w:cs="Calibri"/>
           <w:sz w:val="28"/>
           <w:szCs w:val="28"/>
         </w:rPr>
+      </w:pPr>
+      <w:r>
+        <w:rPr>
+          <w:rFonts w:ascii="Calibri" w:hAnsi="Calibri" w:cs="Calibri"/>
+          <w:sz w:val="32"/>
+          <w:szCs w:val="32"/>
+        </w:rPr>
+        <w:t xml:space="preserve">5. </w:t>
+      </w:r>
+      <w:r>
+        <w:rPr>
+          <w:rFonts w:ascii="Calibri" w:hAnsi="Calibri" w:cs="Calibri"/>
+          <w:sz w:val="32"/>
+          <w:szCs w:val="32"/>
+        </w:rPr>
+        <w:t xml:space="preserve">From the results, </w:t>
+      </w:r>
+      <w:r>
+        <w:rPr>
+          <w:rFonts w:ascii="Calibri" w:hAnsi="Calibri" w:cs="Calibri"/>
+          <w:sz w:val="32"/>
+          <w:szCs w:val="32"/>
+        </w:rPr>
+        <w:t>there are 15 products from th</w:t>
+      </w:r>
+      <w:r>
+        <w:rPr>
+          <w:rFonts w:ascii="Calibri" w:hAnsi="Calibri" w:cs="Calibri"/>
+          <w:sz w:val="32"/>
+          <w:szCs w:val="32"/>
+        </w:rPr>
+        <w:t>is</w:t>
+      </w:r>
+      <w:r>
+        <w:rPr>
+          <w:rFonts w:ascii="Calibri" w:hAnsi="Calibri" w:cs="Calibri"/>
+          <w:sz w:val="32"/>
+          <w:szCs w:val="32"/>
+        </w:rPr>
+        <w:t xml:space="preserve"> category, </w:t>
+      </w:r>
+      <w:r>
+        <w:rPr>
+          <w:rFonts w:ascii="Calibri" w:hAnsi="Calibri" w:cs="Calibri"/>
+          <w:sz w:val="32"/>
+          <w:szCs w:val="32"/>
+        </w:rPr>
+        <w:t xml:space="preserve">we can see offering discount for these products can result in huge differences. </w:t>
+      </w:r>
+      <w:r>
+        <w:rPr>
+          <w:rFonts w:ascii="Calibri" w:hAnsi="Calibri" w:cs="Calibri"/>
+          <w:sz w:val="32"/>
+          <w:szCs w:val="32"/>
+        </w:rPr>
+        <w:t xml:space="preserve">If the difference is positive, it means </w:t>
+      </w:r>
+      <w:r>
+        <w:rPr>
+          <w:rFonts w:ascii="Calibri" w:hAnsi="Calibri" w:cs="Calibri"/>
+          <w:sz w:val="32"/>
+          <w:szCs w:val="32"/>
+        </w:rPr>
+        <w:t xml:space="preserve">that </w:t>
+      </w:r>
+      <w:r>
+        <w:rPr>
+          <w:rFonts w:ascii="Calibri" w:hAnsi="Calibri" w:cs="Calibri"/>
+          <w:sz w:val="32"/>
+          <w:szCs w:val="32"/>
+        </w:rPr>
+        <w:t xml:space="preserve">the actual revenue is </w:t>
+      </w:r>
+      <w:r>
+        <w:rPr>
+          <w:rFonts w:ascii="Calibri" w:hAnsi="Calibri" w:cs="Calibri"/>
+          <w:sz w:val="32"/>
+          <w:szCs w:val="32"/>
+        </w:rPr>
+        <w:t>higher</w:t>
+      </w:r>
+      <w:ins w:id="20" w:author="Yang, Yaping" w:date="2021-04-22T23:11:00Z">
+        <w:r>
+          <w:rPr>
+            <w:rFonts w:ascii="Calibri" w:hAnsi="Calibri" w:cs="Calibri"/>
+            <w:sz w:val="32"/>
+            <w:szCs w:val="32"/>
+          </w:rPr>
+          <w:t xml:space="preserve">, and </w:t>
+        </w:r>
+      </w:ins>
+      <w:del w:id="21" w:author="Yang, Yaping" w:date="2021-04-22T23:11:00Z">
+        <w:r>
+          <w:rPr>
+            <w:rFonts w:ascii="Calibri" w:hAnsi="Calibri" w:cs="Calibri"/>
+            <w:sz w:val="32"/>
+            <w:szCs w:val="32"/>
+          </w:rPr>
+          <w:delText>,</w:delText>
+        </w:r>
+      </w:del>
+      <w:del w:id="22" w:author="Yang, Yaping" w:date="2021-04-22T23:10:00Z">
+        <w:r>
+          <w:rPr>
+            <w:rFonts w:ascii="Calibri" w:hAnsi="Calibri" w:cs="Calibri"/>
+            <w:sz w:val="32"/>
+            <w:szCs w:val="32"/>
+          </w:rPr>
+          <w:delText xml:space="preserve"> </w:delText>
+        </w:r>
+        <w:r>
+          <w:rPr>
+            <w:rFonts w:ascii="Calibri" w:hAnsi="Calibri" w:cs="Calibri"/>
+            <w:sz w:val="32"/>
+            <w:szCs w:val="32"/>
+          </w:rPr>
+          <w:delText>for examp</w:delText>
+        </w:r>
+        <w:r>
+          <w:rPr>
+            <w:rFonts w:ascii="Calibri" w:hAnsi="Calibri" w:cs="Calibri"/>
+            <w:sz w:val="32"/>
+            <w:szCs w:val="32"/>
+          </w:rPr>
+          <w:delText xml:space="preserve">le, on row 1, product 25244 has higher actual revenue </w:delText>
+        </w:r>
+        <w:r>
+          <w:rPr>
+            <w:rFonts w:ascii="Calibri" w:hAnsi="Calibri" w:cs="Calibri"/>
+            <w:sz w:val="32"/>
+            <w:szCs w:val="32"/>
+          </w:rPr>
+          <w:delText xml:space="preserve">and </w:delText>
+        </w:r>
+      </w:del>
+      <w:r>
+        <w:rPr>
+          <w:rFonts w:ascii="Calibri" w:hAnsi="Calibri" w:cs="Calibri"/>
+          <w:sz w:val="32"/>
+          <w:szCs w:val="32"/>
+        </w:rPr>
+        <w:t>we are better off offering this product at the discounted price.</w:t>
+      </w:r>
+      <w:r>
+        <w:rPr>
+          <w:rFonts w:ascii="Calibri" w:hAnsi="Calibri" w:cs="Calibri"/>
+          <w:sz w:val="32"/>
+          <w:szCs w:val="32"/>
+        </w:rPr>
+        <w:t xml:space="preserve"> </w:t>
+      </w:r>
+      <w:r>
+        <w:rPr>
+          <w:rFonts w:ascii="Calibri" w:hAnsi="Calibri" w:cs="Calibri"/>
+          <w:sz w:val="32"/>
+          <w:szCs w:val="32"/>
+        </w:rPr>
+        <w:t xml:space="preserve">If the difference is negative, it means that offering the product at regular price and selling at 75% of the sales volume is better. </w:t>
+      </w:r>
+      <w:r>
+        <w:rPr>
+          <w:rFonts w:ascii="Calibri" w:hAnsi="Calibri" w:cs="Calibri"/>
+          <w:sz w:val="32"/>
+          <w:szCs w:val="32"/>
+        </w:rPr>
+        <w:t xml:space="preserve">For most of the products listed here, offering discount </w:t>
+      </w:r>
+      <w:r>
+        <w:rPr>
+          <w:rFonts w:ascii="Calibri" w:hAnsi="Calibri" w:cs="Calibri"/>
+          <w:sz w:val="32"/>
+          <w:szCs w:val="32"/>
+        </w:rPr>
+        <w:t>cannot increase the revenue, but decrease the revenue.</w:t>
+      </w:r>
+      <w:r>
+        <w:rPr>
+          <w:rFonts w:ascii="Calibri" w:hAnsi="Calibri" w:cs="Calibri"/>
+          <w:sz w:val="32"/>
+          <w:szCs w:val="32"/>
+        </w:rPr>
+        <w:t xml:space="preserve"> </w:t>
+      </w:r>
+      <w:r>
+        <w:rPr>
+          <w:rFonts w:ascii="Calibri" w:hAnsi="Calibri" w:cs="Calibri"/>
+          <w:sz w:val="28"/>
+          <w:szCs w:val="28"/>
+        </w:rPr>
         <w:t xml:space="preserve">This is the report 2. Again, click “Dashboard” and return the main menu. </w:t>
       </w:r>
+    </w:p>
+    <w:p>
+      <w:pPr>
+        <w:rPr>
+          <w:rFonts w:ascii="Calibri" w:hAnsi="Calibri" w:cs="Calibri"/>
+          <w:color w:val="000000"/>
+        </w:rPr>
+      </w:pPr>
     </w:p>
     <w:p>
       <w:pPr>
@@ -2157,121 +2461,142 @@
           <w:sz w:val="32"/>
           <w:szCs w:val="32"/>
         </w:rPr>
-        <w:t xml:space="preserve"> we can see </w:t>
-      </w:r>
-      <w:r>
-        <w:rPr>
-          <w:sz w:val="32"/>
-          <w:szCs w:val="32"/>
-        </w:rPr>
-        <w:t>that</w:t>
-      </w:r>
-      <w:r>
-        <w:rPr>
-          <w:sz w:val="32"/>
-          <w:szCs w:val="32"/>
-        </w:rPr>
         <w:t xml:space="preserve"> </w:t>
       </w:r>
-      <w:r>
-        <w:rPr>
-          <w:sz w:val="32"/>
-          <w:szCs w:val="32"/>
-        </w:rPr>
-        <w:t>f</w:t>
-      </w:r>
-      <w:commentRangeStart w:id="0"/>
-      <w:r>
-        <w:rPr>
-          <w:sz w:val="32"/>
-          <w:szCs w:val="32"/>
-        </w:rPr>
-        <w:t xml:space="preserve">or </w:t>
-      </w:r>
-      <w:r>
-        <w:rPr>
-          <w:sz w:val="32"/>
-          <w:szCs w:val="32"/>
-        </w:rPr>
-        <w:t xml:space="preserve">7 out of 13 </w:t>
-      </w:r>
-      <w:r>
-        <w:rPr>
-          <w:sz w:val="32"/>
-          <w:szCs w:val="32"/>
-        </w:rPr>
-        <w:t xml:space="preserve">years, outdoor furniture sales are better on </w:t>
-      </w:r>
-      <w:r>
-        <w:rPr>
-          <w:sz w:val="32"/>
-          <w:szCs w:val="32"/>
-        </w:rPr>
-        <w:t>Groundhog Day</w:t>
-      </w:r>
-      <w:r>
-        <w:rPr>
-          <w:sz w:val="32"/>
-          <w:szCs w:val="32"/>
-        </w:rPr>
-        <w:t xml:space="preserve"> than the daily average.</w:t>
-      </w:r>
-      <w:r>
-        <w:rPr>
-          <w:sz w:val="32"/>
-          <w:szCs w:val="32"/>
-        </w:rPr>
-        <w:t xml:space="preserve"> </w:t>
-      </w:r>
-      <w:commentRangeEnd w:id="0"/>
-      <w:r>
-        <w:rPr>
-          <w:rStyle w:val="CommentReference"/>
-        </w:rPr>
-        <w:commentReference w:id="0"/>
-      </w:r>
-      <w:r>
-        <w:rPr>
-          <w:sz w:val="32"/>
-          <w:szCs w:val="32"/>
-        </w:rPr>
-        <w:t>But it is not the case for every single year, s</w:t>
-      </w:r>
-      <w:r>
-        <w:rPr>
-          <w:sz w:val="32"/>
-          <w:szCs w:val="32"/>
-        </w:rPr>
-        <w:t xml:space="preserve">o we cannot say that </w:t>
-      </w:r>
-      <w:r>
-        <w:rPr>
-          <w:sz w:val="32"/>
-          <w:szCs w:val="32"/>
-        </w:rPr>
-        <w:t>Groundhog Day</w:t>
-      </w:r>
-      <w:r>
-        <w:rPr>
-          <w:sz w:val="32"/>
-          <w:szCs w:val="32"/>
-        </w:rPr>
-        <w:t xml:space="preserve"> absolutely has sales spikes every year for outdoor </w:t>
-      </w:r>
-      <w:r>
-        <w:rPr>
-          <w:sz w:val="32"/>
-          <w:szCs w:val="32"/>
-        </w:rPr>
-        <w:t>furniture</w:t>
-      </w:r>
-      <w:r>
-        <w:rPr>
-          <w:sz w:val="32"/>
-          <w:szCs w:val="32"/>
-        </w:rPr>
-        <w:t xml:space="preserve"> category.</w:t>
-      </w:r>
+      <w:ins w:id="23" w:author="Yang, Yaping" w:date="2021-04-22T23:26:00Z">
+        <w:r>
+          <w:rPr>
+            <w:sz w:val="32"/>
+            <w:szCs w:val="32"/>
+            <w:rPrChange w:id="24" w:author="Yang, Yaping" w:date="2021-04-22T23:27:00Z">
+              <w:rPr/>
+            </w:rPrChange>
+          </w:rPr>
+          <w:t>Only in half of the sale years, furniture sales are better on Groundhog Day than the daily average, which cannot prove the spike sale on Groundhog day.</w:t>
+        </w:r>
+      </w:ins>
+      <w:del w:id="25" w:author="Yang, Yaping" w:date="2021-04-22T23:26:00Z">
+        <w:r>
+          <w:rPr>
+            <w:sz w:val="32"/>
+            <w:szCs w:val="32"/>
+          </w:rPr>
+          <w:delText xml:space="preserve">we can see </w:delText>
+        </w:r>
+        <w:r>
+          <w:rPr>
+            <w:sz w:val="32"/>
+            <w:szCs w:val="32"/>
+          </w:rPr>
+          <w:delText>that</w:delText>
+        </w:r>
+        <w:r>
+          <w:rPr>
+            <w:sz w:val="32"/>
+            <w:szCs w:val="32"/>
+          </w:rPr>
+          <w:delText xml:space="preserve"> </w:delText>
+        </w:r>
+        <w:r>
+          <w:rPr>
+            <w:sz w:val="32"/>
+            <w:szCs w:val="32"/>
+          </w:rPr>
+          <w:delText>f</w:delText>
+        </w:r>
+        <w:commentRangeStart w:id="26"/>
+        <w:r>
+          <w:rPr>
+            <w:sz w:val="32"/>
+            <w:szCs w:val="32"/>
+          </w:rPr>
+          <w:delText xml:space="preserve">or </w:delText>
+        </w:r>
+        <w:r>
+          <w:rPr>
+            <w:sz w:val="32"/>
+            <w:szCs w:val="32"/>
+          </w:rPr>
+          <w:delText xml:space="preserve">7 out of 13 </w:delText>
+        </w:r>
+        <w:r>
+          <w:rPr>
+            <w:sz w:val="32"/>
+            <w:szCs w:val="32"/>
+          </w:rPr>
+          <w:delText xml:space="preserve">years, outdoor furniture sales are better on </w:delText>
+        </w:r>
+        <w:r>
+          <w:rPr>
+            <w:sz w:val="32"/>
+            <w:szCs w:val="32"/>
+          </w:rPr>
+          <w:delText>Groundhog Day</w:delText>
+        </w:r>
+        <w:r>
+          <w:rPr>
+            <w:sz w:val="32"/>
+            <w:szCs w:val="32"/>
+          </w:rPr>
+          <w:delText xml:space="preserve"> than the daily average.</w:delText>
+        </w:r>
+        <w:r>
+          <w:rPr>
+            <w:sz w:val="32"/>
+            <w:szCs w:val="32"/>
+          </w:rPr>
+          <w:delText xml:space="preserve"> </w:delText>
+        </w:r>
+        <w:commentRangeEnd w:id="26"/>
+        <w:r>
+          <w:rPr>
+            <w:rStyle w:val="CommentReference"/>
+          </w:rPr>
+          <w:commentReference w:id="26"/>
+        </w:r>
+        <w:r>
+          <w:rPr>
+            <w:sz w:val="32"/>
+            <w:szCs w:val="32"/>
+          </w:rPr>
+          <w:delText>But it is not the case for every single year, s</w:delText>
+        </w:r>
+        <w:r>
+          <w:rPr>
+            <w:sz w:val="32"/>
+            <w:szCs w:val="32"/>
+          </w:rPr>
+          <w:delText xml:space="preserve">o we cannot say that </w:delText>
+        </w:r>
+        <w:r>
+          <w:rPr>
+            <w:sz w:val="32"/>
+            <w:szCs w:val="32"/>
+          </w:rPr>
+          <w:delText>Groundhog Day</w:delText>
+        </w:r>
+        <w:r>
+          <w:rPr>
+            <w:sz w:val="32"/>
+            <w:szCs w:val="32"/>
+          </w:rPr>
+          <w:delText xml:space="preserve"> absolutely has sales spikes every year for outdoor </w:delText>
+        </w:r>
+        <w:r>
+          <w:rPr>
+            <w:sz w:val="32"/>
+            <w:szCs w:val="32"/>
+          </w:rPr>
+          <w:delText>furniture</w:delText>
+        </w:r>
+        <w:r>
+          <w:rPr>
+            <w:sz w:val="32"/>
+            <w:szCs w:val="32"/>
+          </w:rPr>
+          <w:delText xml:space="preserve"> category.</w:delText>
+        </w:r>
+      </w:del>
     </w:p>
     <w:p/>
     <w:p/>
@@ -2416,13 +2741,33 @@
         </w:rPr>
         <w:t xml:space="preserve">If no selection, Run Report button is disabled. </w:t>
       </w:r>
+      <w:del w:id="27" w:author="Yang, Yaping" w:date="2021-04-22T23:28:00Z">
+        <w:r>
+          <w:rPr>
+            <w:rFonts w:asciiTheme="minorHAnsi" w:eastAsiaTheme="minorEastAsia" w:hAnsiTheme="minorHAnsi" w:cstheme="minorBidi"/>
+            <w:sz w:val="32"/>
+            <w:szCs w:val="32"/>
+          </w:rPr>
+          <w:delText xml:space="preserve"> </w:delText>
+        </w:r>
+      </w:del>
+      <w:proofErr w:type="gramStart"/>
       <w:r>
         <w:rPr>
           <w:rFonts w:asciiTheme="minorHAnsi" w:eastAsiaTheme="minorEastAsia" w:hAnsiTheme="minorHAnsi" w:cstheme="minorBidi"/>
           <w:sz w:val="32"/>
           <w:szCs w:val="32"/>
         </w:rPr>
-        <w:t xml:space="preserve"> First we will pick a year to get the month list for that year and select the month to enable the button. </w:t>
+        <w:t>First</w:t>
+      </w:r>
+      <w:proofErr w:type="gramEnd"/>
+      <w:r>
+        <w:rPr>
+          <w:rFonts w:asciiTheme="minorHAnsi" w:eastAsiaTheme="minorEastAsia" w:hAnsiTheme="minorHAnsi" w:cstheme="minorBidi"/>
+          <w:sz w:val="32"/>
+          <w:szCs w:val="32"/>
+        </w:rPr>
+        <w:t xml:space="preserve"> we will pick a year to get the month list for that year and select the month to enable the button. </w:t>
       </w:r>
       <w:r>
         <w:rPr>
@@ -2762,7 +3107,23 @@
           <w:sz w:val="32"/>
           <w:szCs w:val="32"/>
         </w:rPr>
-        <w:t xml:space="preserve"> due to larger dataset but </w:t>
+        <w:t xml:space="preserve"> due to larger </w:t>
+      </w:r>
+      <w:proofErr w:type="gramStart"/>
+      <w:r>
+        <w:rPr>
+          <w:sz w:val="32"/>
+          <w:szCs w:val="32"/>
+        </w:rPr>
+        <w:t>dataset</w:t>
+      </w:r>
+      <w:proofErr w:type="gramEnd"/>
+      <w:r>
+        <w:rPr>
+          <w:sz w:val="32"/>
+          <w:szCs w:val="32"/>
+        </w:rPr>
+        <w:t xml:space="preserve"> but </w:t>
       </w:r>
       <w:r>
         <w:rPr>
@@ -3558,15 +3919,51 @@
           <w:sz w:val="32"/>
           <w:szCs w:val="32"/>
         </w:rPr>
-        <w:t>the purpose of this report is to help you to see</w:t>
-      </w:r>
-      <w:r>
-        <w:rPr>
-          <w:rFonts w:ascii="Calibri" w:eastAsiaTheme="minorEastAsia" w:hAnsi="Calibri" w:cs="Calibri"/>
-          <w:sz w:val="32"/>
-          <w:szCs w:val="32"/>
-        </w:rPr>
-        <w:t xml:space="preserve"> if </w:t>
+        <w:t xml:space="preserve">the purpose of this report is to help you to </w:t>
+      </w:r>
+      <w:del w:id="28" w:author="Yang, Yaping" w:date="2021-04-23T00:25:00Z">
+        <w:r>
+          <w:rPr>
+            <w:rFonts w:ascii="Calibri" w:eastAsiaTheme="minorEastAsia" w:hAnsi="Calibri" w:cs="Calibri"/>
+            <w:sz w:val="32"/>
+            <w:szCs w:val="32"/>
+          </w:rPr>
+          <w:delText>see</w:delText>
+        </w:r>
+        <w:r>
+          <w:rPr>
+            <w:rFonts w:ascii="Calibri" w:eastAsiaTheme="minorEastAsia" w:hAnsi="Calibri" w:cs="Calibri"/>
+            <w:sz w:val="32"/>
+            <w:szCs w:val="32"/>
+          </w:rPr>
+          <w:delText xml:space="preserve"> </w:delText>
+        </w:r>
+      </w:del>
+      <w:ins w:id="29" w:author="Yang, Yaping" w:date="2021-04-23T00:25:00Z">
+        <w:r>
+          <w:rPr>
+            <w:rFonts w:ascii="Calibri" w:eastAsiaTheme="minorEastAsia" w:hAnsi="Calibri" w:cs="Calibri"/>
+            <w:sz w:val="32"/>
+            <w:szCs w:val="32"/>
+          </w:rPr>
+          <w:t>understand</w:t>
+        </w:r>
+        <w:r>
+          <w:rPr>
+            <w:rFonts w:ascii="Calibri" w:eastAsiaTheme="minorEastAsia" w:hAnsi="Calibri" w:cs="Calibri"/>
+            <w:sz w:val="32"/>
+            <w:szCs w:val="32"/>
+          </w:rPr>
+          <w:t xml:space="preserve"> </w:t>
+        </w:r>
+      </w:ins>
+      <w:r>
+        <w:rPr>
+          <w:rFonts w:ascii="Calibri" w:eastAsiaTheme="minorEastAsia" w:hAnsi="Calibri" w:cs="Calibri"/>
+          <w:sz w:val="32"/>
+          <w:szCs w:val="32"/>
+        </w:rPr>
+        <w:t xml:space="preserve">if </w:t>
       </w:r>
       <w:r>
         <w:rPr>
@@ -3842,8 +4239,18 @@
           <w:sz w:val="32"/>
           <w:szCs w:val="32"/>
         </w:rPr>
-        <w:t xml:space="preserve">5. For restaurant store type, wooden furniture and concrete furniture has the highest quantity sold while metal furniture has the lowest quantity sold. But </w:t>
-      </w:r>
+        <w:t xml:space="preserve">5. For restaurant store type, </w:t>
+      </w:r>
+      <w:del w:id="30" w:author="Yang, Yaping" w:date="2021-04-22T23:30:00Z">
+        <w:r>
+          <w:rPr>
+            <w:rFonts w:ascii="Calibri" w:eastAsiaTheme="minorEastAsia" w:hAnsi="Calibri" w:cs="Calibri"/>
+            <w:sz w:val="32"/>
+            <w:szCs w:val="32"/>
+          </w:rPr>
+          <w:delText xml:space="preserve">wooden furniture and concrete furniture has the highest quantity sold while metal furniture has the lowest quantity sold. But </w:delText>
+        </w:r>
+      </w:del>
       <w:r>
         <w:rPr>
           <w:rFonts w:ascii="Calibri" w:eastAsiaTheme="minorEastAsia" w:hAnsi="Calibri" w:cs="Calibri"/>
@@ -3866,7 +4273,25 @@
           <w:sz w:val="32"/>
           <w:szCs w:val="32"/>
         </w:rPr>
-        <w:t xml:space="preserve"> across different categories</w:t>
+        <w:t xml:space="preserve"> </w:t>
+      </w:r>
+      <w:ins w:id="31" w:author="Yang, Yaping" w:date="2021-04-22T23:31:00Z">
+        <w:r>
+          <w:rPr>
+            <w:rFonts w:ascii="Calibri" w:eastAsiaTheme="minorEastAsia" w:hAnsi="Calibri" w:cs="Calibri"/>
+            <w:sz w:val="32"/>
+            <w:szCs w:val="32"/>
+          </w:rPr>
+          <w:t xml:space="preserve">in quantity sold </w:t>
+        </w:r>
+      </w:ins>
+      <w:r>
+        <w:rPr>
+          <w:rFonts w:ascii="Calibri" w:eastAsiaTheme="minorEastAsia" w:hAnsi="Calibri" w:cs="Calibri"/>
+          <w:sz w:val="32"/>
+          <w:szCs w:val="32"/>
+        </w:rPr>
+        <w:t>across different categories</w:t>
       </w:r>
       <w:r>
         <w:rPr>
@@ -3938,7 +4363,25 @@
           <w:sz w:val="32"/>
           <w:szCs w:val="32"/>
         </w:rPr>
-        <w:t>(not part of script)….</w:t>
+        <w:t xml:space="preserve">(not part of </w:t>
+      </w:r>
+      <w:proofErr w:type="gramStart"/>
+      <w:r>
+        <w:rPr>
+          <w:rFonts w:ascii="Calibri" w:eastAsiaTheme="minorEastAsia" w:hAnsi="Calibri" w:cs="Calibri"/>
+          <w:sz w:val="32"/>
+          <w:szCs w:val="32"/>
+        </w:rPr>
+        <w:t>script)…</w:t>
+      </w:r>
+      <w:proofErr w:type="gramEnd"/>
+      <w:r>
+        <w:rPr>
+          <w:rFonts w:ascii="Calibri" w:eastAsiaTheme="minorEastAsia" w:hAnsi="Calibri" w:cs="Calibri"/>
+          <w:sz w:val="32"/>
+          <w:szCs w:val="32"/>
+        </w:rPr>
+        <w:t>.</w:t>
       </w:r>
       <w:r>
         <w:rPr>
@@ -4207,7 +4650,55 @@
           <w:sz w:val="32"/>
           <w:szCs w:val="32"/>
         </w:rPr>
-        <w:t xml:space="preserve"> further into the data and found that the number of stores with </w:t>
+        <w:t xml:space="preserve"> further into the data and found that the number of stores with restaurant (794) </w:t>
+      </w:r>
+      <w:r>
+        <w:rPr>
+          <w:rFonts w:ascii="Calibri" w:eastAsiaTheme="minorEastAsia" w:hAnsi="Calibri" w:cs="Calibri"/>
+          <w:sz w:val="32"/>
+          <w:szCs w:val="32"/>
+        </w:rPr>
+        <w:t>is</w:t>
+      </w:r>
+      <w:r>
+        <w:rPr>
+          <w:rFonts w:ascii="Calibri" w:eastAsiaTheme="minorEastAsia" w:hAnsi="Calibri" w:cs="Calibri"/>
+          <w:sz w:val="32"/>
+          <w:szCs w:val="32"/>
+        </w:rPr>
+        <w:t xml:space="preserve"> roughly 4 times of the number of stores without a restaurant (206). </w:t>
+      </w:r>
+      <w:r>
+        <w:rPr>
+          <w:rFonts w:ascii="Calibri" w:eastAsiaTheme="minorEastAsia" w:hAnsi="Calibri" w:cs="Calibri" w:hint="eastAsia"/>
+          <w:sz w:val="32"/>
+          <w:szCs w:val="32"/>
+        </w:rPr>
+        <w:t>Th</w:t>
+      </w:r>
+      <w:r>
+        <w:rPr>
+          <w:rFonts w:ascii="Calibri" w:eastAsiaTheme="minorEastAsia" w:hAnsi="Calibri" w:cs="Calibri"/>
+          <w:sz w:val="32"/>
+          <w:szCs w:val="32"/>
+        </w:rPr>
+        <w:t xml:space="preserve">us, from the perspective of the </w:t>
+      </w:r>
+      <w:r>
+        <w:rPr>
+          <w:rFonts w:ascii="Calibri" w:eastAsiaTheme="minorEastAsia" w:hAnsi="Calibri" w:cs="Calibri"/>
+          <w:sz w:val="32"/>
+          <w:szCs w:val="32"/>
+        </w:rPr>
+        <w:t xml:space="preserve">rough </w:t>
+      </w:r>
+      <w:r>
+        <w:rPr>
+          <w:rFonts w:ascii="Calibri" w:eastAsiaTheme="minorEastAsia" w:hAnsi="Calibri" w:cs="Calibri"/>
+          <w:sz w:val="32"/>
+          <w:szCs w:val="32"/>
+        </w:rPr>
+        <w:t xml:space="preserve">average </w:t>
       </w:r>
       <w:r>
         <w:rPr>
@@ -4216,62 +4707,6 @@
           <w:szCs w:val="32"/>
         </w:rPr>
         <w:lastRenderedPageBreak/>
-        <w:t xml:space="preserve">restaurant (794) </w:t>
-      </w:r>
-      <w:r>
-        <w:rPr>
-          <w:rFonts w:ascii="Calibri" w:eastAsiaTheme="minorEastAsia" w:hAnsi="Calibri" w:cs="Calibri"/>
-          <w:sz w:val="32"/>
-          <w:szCs w:val="32"/>
-        </w:rPr>
-        <w:t>is</w:t>
-      </w:r>
-      <w:r>
-        <w:rPr>
-          <w:rFonts w:ascii="Calibri" w:eastAsiaTheme="minorEastAsia" w:hAnsi="Calibri" w:cs="Calibri"/>
-          <w:sz w:val="32"/>
-          <w:szCs w:val="32"/>
-        </w:rPr>
-        <w:t xml:space="preserve"> roughly 4 times of the number of stores without a restaurant (206). </w:t>
-      </w:r>
-      <w:r>
-        <w:rPr>
-          <w:rFonts w:ascii="Calibri" w:eastAsiaTheme="minorEastAsia" w:hAnsi="Calibri" w:cs="Calibri" w:hint="eastAsia"/>
-          <w:sz w:val="32"/>
-          <w:szCs w:val="32"/>
-        </w:rPr>
-        <w:t>Th</w:t>
-      </w:r>
-      <w:r>
-        <w:rPr>
-          <w:rFonts w:ascii="Calibri" w:eastAsiaTheme="minorEastAsia" w:hAnsi="Calibri" w:cs="Calibri"/>
-          <w:sz w:val="32"/>
-          <w:szCs w:val="32"/>
-        </w:rPr>
-        <w:t xml:space="preserve">us, from the perspective of the </w:t>
-      </w:r>
-      <w:r>
-        <w:rPr>
-          <w:rFonts w:ascii="Calibri" w:eastAsiaTheme="minorEastAsia" w:hAnsi="Calibri" w:cs="Calibri"/>
-          <w:sz w:val="32"/>
-          <w:szCs w:val="32"/>
-        </w:rPr>
-        <w:t xml:space="preserve">rough </w:t>
-      </w:r>
-      <w:r>
-        <w:rPr>
-          <w:rFonts w:ascii="Calibri" w:eastAsiaTheme="minorEastAsia" w:hAnsi="Calibri" w:cs="Calibri"/>
-          <w:sz w:val="32"/>
-          <w:szCs w:val="32"/>
-        </w:rPr>
-        <w:t xml:space="preserve">average </w:t>
-      </w:r>
-      <w:r>
-        <w:rPr>
-          <w:rFonts w:ascii="Calibri" w:eastAsiaTheme="minorEastAsia" w:hAnsi="Calibri" w:cs="Calibri"/>
-          <w:sz w:val="32"/>
-          <w:szCs w:val="32"/>
-        </w:rPr>
         <w:t>quantity sold</w:t>
       </w:r>
       <w:r>
@@ -5541,16 +5976,21 @@
           <w:szCs w:val="32"/>
           <w:shd w:val="clear" w:color="auto" w:fill="FFFFFF"/>
         </w:rPr>
-        <w:t>And the update button stays disabled until you change the population to a different number.</w:t>
-      </w:r>
-    </w:p>
-    <w:p>
-      <w:pPr>
-        <w:rPr>
-          <w:rFonts w:ascii="Calibri" w:hAnsi="Calibri" w:cs="Calibri"/>
-          <w:color w:val="000000"/>
-        </w:rPr>
-      </w:pPr>
+        <w:t>And</w:t>
+      </w:r>
+      <w:ins w:id="32" w:author="Yang, Yaping" w:date="2021-04-22T23:20:00Z">
+        <w:r>
+          <w:rPr>
+            <w:rStyle w:val="normaltextrun"/>
+            <w:rFonts w:ascii="Calibri" w:hAnsi="Calibri" w:cs="Calibri"/>
+            <w:color w:val="24292E"/>
+            <w:sz w:val="32"/>
+            <w:szCs w:val="32"/>
+            <w:shd w:val="clear" w:color="auto" w:fill="FFFFFF"/>
+          </w:rPr>
+          <w:t xml:space="preserve"> again,</w:t>
+        </w:r>
+      </w:ins>
       <w:r>
         <w:rPr>
           <w:rStyle w:val="normaltextrun"/>
@@ -5560,8 +6000,79 @@
           <w:szCs w:val="32"/>
           <w:shd w:val="clear" w:color="auto" w:fill="FFFFFF"/>
         </w:rPr>
+        <w:t xml:space="preserve"> the update button stays disabled until you change the population to a different number.</w:t>
+      </w:r>
+    </w:p>
+    <w:p>
+      <w:pPr>
+        <w:rPr>
+          <w:ins w:id="33" w:author="Yang, Yaping" w:date="2021-04-22T23:20:00Z"/>
+          <w:rStyle w:val="normaltextrun"/>
+          <w:rFonts w:ascii="Calibri" w:hAnsi="Calibri" w:cs="Calibri"/>
+          <w:color w:val="24292E"/>
+          <w:sz w:val="32"/>
+          <w:szCs w:val="32"/>
+          <w:shd w:val="clear" w:color="auto" w:fill="FFFFFF"/>
+        </w:rPr>
+      </w:pPr>
+      <w:r>
+        <w:rPr>
+          <w:rStyle w:val="normaltextrun"/>
+          <w:rFonts w:ascii="Calibri" w:hAnsi="Calibri" w:cs="Calibri"/>
+          <w:color w:val="24292E"/>
+          <w:sz w:val="32"/>
+          <w:szCs w:val="32"/>
+          <w:shd w:val="clear" w:color="auto" w:fill="FFFFFF"/>
+        </w:rPr>
         <w:t xml:space="preserve">4. Once the update is successful, you will receive a success message at the bottom. </w:t>
       </w:r>
+    </w:p>
+    <w:p>
+      <w:pPr>
+        <w:rPr>
+          <w:rFonts w:ascii="Calibri" w:hAnsi="Calibri" w:cs="Calibri"/>
+          <w:color w:val="000000"/>
+        </w:rPr>
+      </w:pPr>
+      <w:ins w:id="34" w:author="Yang, Yaping" w:date="2021-04-22T23:20:00Z">
+        <w:r>
+          <w:rPr>
+            <w:rStyle w:val="normaltextrun"/>
+            <w:rFonts w:ascii="Calibri" w:hAnsi="Calibri" w:cs="Calibri"/>
+            <w:color w:val="24292E"/>
+            <w:sz w:val="32"/>
+            <w:szCs w:val="32"/>
+            <w:shd w:val="clear" w:color="auto" w:fill="FFFFFF"/>
+          </w:rPr>
+          <w:t>Do you want me to change the population here? It m</w:t>
+        </w:r>
+      </w:ins>
+      <w:ins w:id="35" w:author="Yang, Yaping" w:date="2021-04-22T23:21:00Z">
+        <w:r>
+          <w:rPr>
+            <w:rStyle w:val="normaltextrun"/>
+            <w:rFonts w:ascii="Calibri" w:hAnsi="Calibri" w:cs="Calibri"/>
+            <w:color w:val="24292E"/>
+            <w:sz w:val="32"/>
+            <w:szCs w:val="32"/>
+            <w:shd w:val="clear" w:color="auto" w:fill="FFFFFF"/>
+          </w:rPr>
+          <w:t>ay change the data for report 6</w:t>
+        </w:r>
+      </w:ins>
+      <w:ins w:id="36" w:author="Yang, Yaping" w:date="2021-04-23T00:22:00Z">
+        <w:r>
+          <w:rPr>
+            <w:rStyle w:val="normaltextrun"/>
+            <w:rFonts w:ascii="Calibri" w:hAnsi="Calibri" w:cs="Calibri"/>
+            <w:color w:val="24292E"/>
+            <w:sz w:val="32"/>
+            <w:szCs w:val="32"/>
+            <w:shd w:val="clear" w:color="auto" w:fill="FFFFFF"/>
+          </w:rPr>
+          <w:t xml:space="preserve"> though.</w:t>
+        </w:r>
+      </w:ins>
     </w:p>
     <w:p>
       <w:pPr>
@@ -5778,7 +6289,6 @@
           <w:sz w:val="32"/>
           <w:szCs w:val="32"/>
         </w:rPr>
-        <w:lastRenderedPageBreak/>
         <w:t xml:space="preserve">Next, click on the holiday maintenance link: </w:t>
       </w:r>
     </w:p>
@@ -5983,8 +6493,19 @@
           <w:sz w:val="32"/>
           <w:szCs w:val="32"/>
         </w:rPr>
-        <w:t xml:space="preserve"> to input Holiday Name and Select Holiday Date from DateTimePicker</w:t>
-      </w:r>
+        <w:t xml:space="preserve"> to input Holiday Name and Select Holiday Date from </w:t>
+      </w:r>
+      <w:proofErr w:type="spellStart"/>
+      <w:r>
+        <w:rPr>
+          <w:rFonts w:ascii="Calibri" w:hAnsi="Calibri" w:cs="Calibri"/>
+          <w:color w:val="000000"/>
+          <w:sz w:val="32"/>
+          <w:szCs w:val="32"/>
+        </w:rPr>
+        <w:t>DateTimePicker</w:t>
+      </w:r>
+      <w:proofErr w:type="spellEnd"/>
       <w:r>
         <w:rPr>
           <w:rFonts w:ascii="Calibri" w:hAnsi="Calibri" w:cs="Calibri"/>
@@ -6190,8 +6711,41 @@
           <w:sz w:val="32"/>
           <w:szCs w:val="32"/>
         </w:rPr>
-        <w:t xml:space="preserve"> example for the same holiday date but different holiday name</w:t>
-      </w:r>
+        <w:t xml:space="preserve"> example for </w:t>
+      </w:r>
+      <w:del w:id="37" w:author="Yang, Yaping" w:date="2021-04-23T00:04:00Z">
+        <w:r>
+          <w:rPr>
+            <w:rFonts w:ascii="Calibri" w:hAnsi="Calibri" w:cs="Calibri"/>
+            <w:color w:val="000000"/>
+            <w:sz w:val="32"/>
+            <w:szCs w:val="32"/>
+          </w:rPr>
+          <w:delText>the same holiday date but different holiday name</w:delText>
+        </w:r>
+      </w:del>
+      <w:ins w:id="38" w:author="Yang, Yaping" w:date="2021-04-23T00:04:00Z">
+        <w:r>
+          <w:rPr>
+            <w:rFonts w:ascii="Calibri" w:hAnsi="Calibri" w:cs="Calibri"/>
+            <w:color w:val="000000"/>
+            <w:sz w:val="32"/>
+            <w:szCs w:val="32"/>
+          </w:rPr>
+          <w:t xml:space="preserve">adding a different </w:t>
+        </w:r>
+      </w:ins>
+      <w:ins w:id="39" w:author="Yang, Yaping" w:date="2021-04-23T00:05:00Z">
+        <w:r>
+          <w:rPr>
+            <w:rFonts w:ascii="Calibri" w:hAnsi="Calibri" w:cs="Calibri"/>
+            <w:color w:val="000000"/>
+            <w:sz w:val="32"/>
+            <w:szCs w:val="32"/>
+          </w:rPr>
+          <w:t>holiday name for the same holiday date</w:t>
+        </w:r>
+      </w:ins>
       <w:r>
         <w:rPr>
           <w:rFonts w:ascii="Calibri" w:hAnsi="Calibri" w:cs="Calibri"/>
@@ -6422,7 +6976,7 @@
 
 <file path=word/comments.xml><?xml version="1.0" encoding="utf-8"?>
 <w:comments xmlns:wpc="http://schemas.microsoft.com/office/word/2010/wordprocessingCanvas" xmlns:cx="http://schemas.microsoft.com/office/drawing/2014/chartex" xmlns:cx1="http://schemas.microsoft.com/office/drawing/2015/9/8/chartex" xmlns:cx2="http://schemas.microsoft.com/office/drawing/2015/10/21/chartex" xmlns:cx3="http://schemas.microsoft.com/office/drawing/2016/5/9/chartex" xmlns:cx4="http://schemas.microsoft.com/office/drawing/2016/5/10/chartex" xmlns:cx5="http://schemas.microsoft.com/office/drawing/2016/5/11/chartex" xmlns:cx6="http://schemas.microsoft.com/office/drawing/2016/5/12/chartex" xmlns:cx7="http://schemas.microsoft.com/office/drawing/2016/5/13/chartex" xmlns:cx8="http://schemas.microsoft.com/office/drawing/2016/5/14/chartex" xmlns:mc="http://schemas.openxmlformats.org/markup-compatibility/2006" xmlns:aink="http://schemas.microsoft.com/office/drawing/2016/ink" xmlns:am3d="http://schemas.microsoft.com/office/drawing/2017/model3d" xmlns:o="urn:schemas-microsoft-com:office:office" xmlns:r="http://schemas.openxmlformats.org/officeDocument/2006/relationships" xmlns:m="http://schemas.openxmlformats.org/officeDocument/2006/math" xmlns:v="urn:schemas-microsoft-com:vml" xmlns:wp14="http://schemas.microsoft.com/office/word/2010/wordprocessingDrawing" xmlns:wp="http://schemas.openxmlformats.org/drawingml/2006/wordprocessingDrawing" xmlns:w10="urn:schemas-microsoft-com:office:word" xmlns:w="http://schemas.openxmlformats.org/wordprocessingml/2006/main" xmlns:w14="http://schemas.microsoft.com/office/word/2010/wordml" xmlns:w15="http://schemas.microsoft.com/office/word/2012/wordml" xmlns:w16cex="http://schemas.microsoft.com/office/word/2018/wordml/cex" xmlns:w16cid="http://schemas.microsoft.com/office/word/2016/wordml/cid" xmlns:w16="http://schemas.microsoft.com/office/word/2018/wordml" xmlns:w16se="http://schemas.microsoft.com/office/word/2015/wordml/symex" xmlns:wpg="http://schemas.microsoft.com/office/word/2010/wordprocessingGroup" xmlns:wpi="http://schemas.microsoft.com/office/word/2010/wordprocessingInk" xmlns:wne="http://schemas.microsoft.com/office/word/2006/wordml" xmlns:wps="http://schemas.microsoft.com/office/word/2010/wordprocessingShape" mc:Ignorable="w14 w15 w16se w16cid w16 w16cex wp14">
-  <w:comment w:id="0" w:author="Li Liang" w:date="2021-04-18T09:30:00Z" w:initials="LL">
+  <w:comment w:id="26" w:author="Li Liang" w:date="2021-04-18T09:30:00Z" w:initials="LL">
     <w:p>
       <w:pPr>
         <w:pStyle w:val="CommentText"/>
@@ -6434,7 +6988,15 @@
         <w:annotationRef/>
       </w:r>
       <w:r>
-        <w:t xml:space="preserve">Only in half of the sale years, furniture sales are better on Groundhog Day than the daily average, which cannot prove the spike sale on Groundhog day. </w:t>
+        <w:t xml:space="preserve">Only in half of the sale years, furniture sales are better on Groundhog Day than the daily average, which cannot prove the spike sale on </w:t>
+      </w:r>
+      <w:proofErr w:type="gramStart"/>
+      <w:r>
+        <w:t>Groundhog day</w:t>
+      </w:r>
+      <w:proofErr w:type="gramEnd"/>
+      <w:r>
+        <w:t xml:space="preserve">. </w:t>
       </w:r>
     </w:p>
   </w:comment>
@@ -7604,6 +8166,9 @@
 
 <file path=word/people.xml><?xml version="1.0" encoding="utf-8"?>
 <w15:people xmlns:wpc="http://schemas.microsoft.com/office/word/2010/wordprocessingCanvas" xmlns:cx="http://schemas.microsoft.com/office/drawing/2014/chartex" xmlns:cx1="http://schemas.microsoft.com/office/drawing/2015/9/8/chartex" xmlns:cx2="http://schemas.microsoft.com/office/drawing/2015/10/21/chartex" xmlns:cx3="http://schemas.microsoft.com/office/drawing/2016/5/9/chartex" xmlns:cx4="http://schemas.microsoft.com/office/drawing/2016/5/10/chartex" xmlns:cx5="http://schemas.microsoft.com/office/drawing/2016/5/11/chartex" xmlns:cx6="http://schemas.microsoft.com/office/drawing/2016/5/12/chartex" xmlns:cx7="http://schemas.microsoft.com/office/drawing/2016/5/13/chartex" xmlns:cx8="http://schemas.microsoft.com/office/drawing/2016/5/14/chartex" xmlns:mc="http://schemas.openxmlformats.org/markup-compatibility/2006" xmlns:aink="http://schemas.microsoft.com/office/drawing/2016/ink" xmlns:am3d="http://schemas.microsoft.com/office/drawing/2017/model3d" xmlns:o="urn:schemas-microsoft-com:office:office" xmlns:r="http://schemas.openxmlformats.org/officeDocument/2006/relationships" xmlns:m="http://schemas.openxmlformats.org/officeDocument/2006/math" xmlns:v="urn:schemas-microsoft-com:vml" xmlns:wp14="http://schemas.microsoft.com/office/word/2010/wordprocessingDrawing" xmlns:wp="http://schemas.openxmlformats.org/drawingml/2006/wordprocessingDrawing" xmlns:w10="urn:schemas-microsoft-com:office:word" xmlns:w="http://schemas.openxmlformats.org/wordprocessingml/2006/main" xmlns:w14="http://schemas.microsoft.com/office/word/2010/wordml" xmlns:w15="http://schemas.microsoft.com/office/word/2012/wordml" xmlns:w16cex="http://schemas.microsoft.com/office/word/2018/wordml/cex" xmlns:w16cid="http://schemas.microsoft.com/office/word/2016/wordml/cid" xmlns:w16="http://schemas.microsoft.com/office/word/2018/wordml" xmlns:w16se="http://schemas.microsoft.com/office/word/2015/wordml/symex" xmlns:wpg="http://schemas.microsoft.com/office/word/2010/wordprocessingGroup" xmlns:wpi="http://schemas.microsoft.com/office/word/2010/wordprocessingInk" xmlns:wne="http://schemas.microsoft.com/office/word/2006/wordml" xmlns:wps="http://schemas.microsoft.com/office/word/2010/wordprocessingShape" mc:Ignorable="w14 w15 w16se w16cid w16 w16cex wp14">
+  <w15:person w15:author="Yang, Yaping">
+    <w15:presenceInfo w15:providerId="AD" w15:userId="S::yyang895@gatech.edu::e4e35795-0c06-4bf0-b150-18edd182bc60"/>
+  </w15:person>
   <w15:person w15:author="Li Liang">
     <w15:presenceInfo w15:providerId="Windows Live" w15:userId="328939c60a5ba37c"/>
   </w15:person>

</xml_diff>